<commit_message>
SM added low stock
</commit_message>
<xml_diff>
--- a/text files details.docx
+++ b/text files details.docx
@@ -82,6 +82,40 @@
               <w:t>double price;</w:t>
             </w:r>
           </w:p>
+          <w:p>
+            <w:proofErr w:type="spellStart"/>
+            <w:r>
+              <w:rPr>
+                <w:highlight w:val="yellow"/>
+              </w:rPr>
+              <w:t>boolean</w:t>
+            </w:r>
+            <w:proofErr w:type="spellEnd"/>
+            <w:r>
+              <w:rPr>
+                <w:highlight w:val="yellow"/>
+              </w:rPr>
+              <w:t xml:space="preserve"> </w:t>
+            </w:r>
+            <w:proofErr w:type="spellStart"/>
+            <w:r>
+              <w:rPr>
+                <w:highlight w:val="yellow"/>
+              </w:rPr>
+              <w:t>stockLevel</w:t>
+            </w:r>
+            <w:proofErr w:type="spellEnd"/>
+            <w:r>
+              <w:rPr>
+                <w:highlight w:val="yellow"/>
+              </w:rPr>
+              <w:t>;</w:t>
+            </w:r>
+            <w:r>
+              <w:t xml:space="preserve"> (5 May)</w:t>
+            </w:r>
+            <w:proofErr w:type="spellStart"/>
+          </w:p>
         </w:tc>
       </w:tr>
       <w:tr>
@@ -91,7 +125,11 @@
           </w:tcPr>
           <w:p>
             <w:r>
-              <w:t>suppliers</w:t>
+              <w:t>s</w:t>
+            </w:r>
+            <w:proofErr w:type="spellEnd"/>
+            <w:r>
+              <w:t>uppliers</w:t>
             </w:r>
           </w:p>
         </w:tc>
@@ -128,12 +166,14 @@
           <w:p>
             <w:pPr>
               <w:rPr>
+                <w:rFonts w:hint="eastAsia"/>
                 <w:strike/>
               </w:rPr>
             </w:pPr>
             <w:r>
               <w:rPr>
                 <w:strike/>
+                <w:highlight w:val="yellow"/>
               </w:rPr>
               <w:t xml:space="preserve">String </w:t>
             </w:r>
@@ -141,6 +181,7 @@
             <w:r>
               <w:rPr>
                 <w:strike/>
+                <w:highlight w:val="yellow"/>
               </w:rPr>
               <w:t>itemId</w:t>
             </w:r>
@@ -148,16 +189,21 @@
             <w:r>
               <w:rPr>
                 <w:strike/>
+                <w:highlight w:val="yellow"/>
               </w:rPr>
               <w:t>;</w:t>
             </w:r>
             <w:r>
               <w:rPr>
                 <w:strike/>
+                <w:highlight w:val="yellow"/>
               </w:rPr>
               <w:t xml:space="preserve"> </w:t>
             </w:r>
             <w:r>
+              <w:rPr>
+                <w:highlight w:val="yellow"/>
+              </w:rPr>
               <w:t>no need Item ID as it might repeat the supplier</w:t>
             </w:r>
             <w:r>

</xml_diff>

<commit_message>
edited word text file details
</commit_message>
<xml_diff>
--- a/text files details.docx
+++ b/text files details.docx
@@ -10,8 +10,8 @@
         <w:tblLook w:val="04A0" w:firstRow="1" w:lastRow="0" w:firstColumn="1" w:lastColumn="0" w:noHBand="0" w:noVBand="1"/>
       </w:tblPr>
       <w:tblGrid>
-        <w:gridCol w:w="2401"/>
-        <w:gridCol w:w="6949"/>
+        <w:gridCol w:w="2976"/>
+        <w:gridCol w:w="6374"/>
       </w:tblGrid>
       <w:tr>
         <w:tc>
@@ -55,15 +55,32 @@
             </w:r>
           </w:p>
           <w:p>
-            <w:r>
-              <w:t xml:space="preserve">String </w:t>
-            </w:r>
-            <w:proofErr w:type="spellStart"/>
-            <w:r>
+            <w:pPr>
+              <w:rPr>
+                <w:strike/>
+              </w:rPr>
+            </w:pPr>
+            <w:r>
+              <w:rPr>
+                <w:strike/>
+                <w:highlight w:val="yellow"/>
+              </w:rPr>
+              <w:t xml:space="preserve">String </w:t>
+            </w:r>
+            <w:proofErr w:type="spellStart"/>
+            <w:r>
+              <w:rPr>
+                <w:strike/>
+                <w:highlight w:val="yellow"/>
+              </w:rPr>
               <w:t>supplierId</w:t>
             </w:r>
             <w:proofErr w:type="spellEnd"/>
             <w:r>
+              <w:rPr>
+                <w:strike/>
+                <w:highlight w:val="yellow"/>
+              </w:rPr>
               <w:t>;</w:t>
             </w:r>
           </w:p>
@@ -114,7 +131,6 @@
             <w:r>
               <w:t xml:space="preserve"> (5 May)</w:t>
             </w:r>
-            <w:proofErr w:type="spellStart"/>
           </w:p>
         </w:tc>
       </w:tr>
@@ -125,11 +141,7 @@
           </w:tcPr>
           <w:p>
             <w:r>
-              <w:t>s</w:t>
-            </w:r>
-            <w:proofErr w:type="spellEnd"/>
-            <w:r>
-              <w:t>uppliers</w:t>
+              <w:t>suppliers</w:t>
             </w:r>
           </w:p>
         </w:tc>
@@ -166,7 +178,6 @@
           <w:p>
             <w:pPr>
               <w:rPr>
-                <w:rFonts w:hint="eastAsia"/>
                 <w:strike/>
               </w:rPr>
             </w:pPr>
@@ -345,20 +356,47 @@
             </w:r>
           </w:p>
           <w:p>
-            <w:r>
-              <w:t xml:space="preserve">String </w:t>
-            </w:r>
-            <w:proofErr w:type="spellStart"/>
-            <w:r>
+            <w:pPr>
+              <w:rPr>
+                <w:strike/>
+                <w:highlight w:val="yellow"/>
+              </w:rPr>
+            </w:pPr>
+            <w:r>
+              <w:rPr>
+                <w:strike/>
+                <w:highlight w:val="yellow"/>
+              </w:rPr>
+              <w:t xml:space="preserve">String </w:t>
+            </w:r>
+            <w:proofErr w:type="spellStart"/>
+            <w:r>
+              <w:rPr>
+                <w:strike/>
+                <w:highlight w:val="yellow"/>
+              </w:rPr>
               <w:t>itemID</w:t>
             </w:r>
             <w:proofErr w:type="spellEnd"/>
             <w:r>
-              <w:t>;</w:t>
-            </w:r>
-          </w:p>
-          <w:p>
-            <w:r>
+              <w:rPr>
+                <w:strike/>
+                <w:highlight w:val="yellow"/>
+              </w:rPr>
+              <w:t>;</w:t>
+            </w:r>
+          </w:p>
+          <w:p>
+            <w:pPr>
+              <w:rPr>
+                <w:strike/>
+              </w:rPr>
+            </w:pPr>
+            <w:r>
+              <w:rPr>
+                <w:strike/>
+                <w:highlight w:val="yellow"/>
+              </w:rPr>
               <w:t>int quantity;</w:t>
             </w:r>
           </w:p>
@@ -402,28 +440,63 @@
             </w:r>
           </w:p>
           <w:p>
-            <w:r>
+            <w:pPr>
+              <w:rPr>
+                <w:strike/>
+                <w:highlight w:val="yellow"/>
+              </w:rPr>
+            </w:pPr>
+            <w:r>
+              <w:rPr>
+                <w:strike/>
+                <w:highlight w:val="yellow"/>
+              </w:rPr>
               <w:t xml:space="preserve">double </w:t>
             </w:r>
             <w:proofErr w:type="spellStart"/>
             <w:r>
+              <w:rPr>
+                <w:strike/>
+                <w:highlight w:val="yellow"/>
+              </w:rPr>
               <w:t>unitCost</w:t>
             </w:r>
             <w:proofErr w:type="spellEnd"/>
             <w:r>
-              <w:t>;</w:t>
-            </w:r>
-          </w:p>
-          <w:p>
-            <w:r>
+              <w:rPr>
+                <w:strike/>
+                <w:highlight w:val="yellow"/>
+              </w:rPr>
+              <w:t>;</w:t>
+            </w:r>
+          </w:p>
+          <w:p>
+            <w:pPr>
+              <w:rPr>
+                <w:strike/>
+              </w:rPr>
+            </w:pPr>
+            <w:r>
+              <w:rPr>
+                <w:strike/>
+                <w:highlight w:val="yellow"/>
+              </w:rPr>
               <w:t xml:space="preserve">double </w:t>
             </w:r>
             <w:proofErr w:type="spellStart"/>
             <w:r>
+              <w:rPr>
+                <w:strike/>
+                <w:highlight w:val="yellow"/>
+              </w:rPr>
               <w:t>totalCost</w:t>
             </w:r>
             <w:proofErr w:type="spellEnd"/>
             <w:r>
+              <w:rPr>
+                <w:strike/>
+                <w:highlight w:val="yellow"/>
+              </w:rPr>
               <w:t>;</w:t>
             </w:r>
           </w:p>
@@ -551,12 +624,63 @@
           <w:tcPr>
             <w:tcW w:w="1615" w:type="dxa"/>
           </w:tcPr>
-          <w:p/>
+          <w:p>
+            <w:proofErr w:type="spellStart"/>
+            <w:r>
+              <w:lastRenderedPageBreak/>
+              <w:t>purchase_requisition_item</w:t>
+            </w:r>
+            <w:proofErr w:type="spellEnd"/>
+          </w:p>
         </w:tc>
         <w:tc>
           <w:tcPr>
             <w:tcW w:w="7735" w:type="dxa"/>
           </w:tcPr>
+          <w:p>
+            <w:r>
+              <w:t xml:space="preserve">String </w:t>
+            </w:r>
+            <w:proofErr w:type="spellStart"/>
+            <w:r>
+              <w:t>prID</w:t>
+            </w:r>
+            <w:proofErr w:type="spellEnd"/>
+            <w:r>
+              <w:t>;</w:t>
+            </w:r>
+          </w:p>
+          <w:p>
+            <w:r>
+              <w:t xml:space="preserve">String </w:t>
+            </w:r>
+            <w:proofErr w:type="spellStart"/>
+            <w:r>
+              <w:t>itemID</w:t>
+            </w:r>
+            <w:proofErr w:type="spellEnd"/>
+            <w:r>
+              <w:t>;</w:t>
+            </w:r>
+          </w:p>
+          <w:p>
+            <w:r>
+              <w:t>int quantity;</w:t>
+            </w:r>
+          </w:p>
+          <w:p>
+            <w:r>
+              <w:t xml:space="preserve">String </w:t>
+            </w:r>
+            <w:proofErr w:type="spellStart"/>
+            <w:r>
+              <w:t>unitPrice</w:t>
+            </w:r>
+            <w:proofErr w:type="spellEnd"/>
+            <w:r>
+              <w:t>;</w:t>
+            </w:r>
+          </w:p>
           <w:p/>
         </w:tc>
       </w:tr>
@@ -565,13 +689,44 @@
           <w:tcPr>
             <w:tcW w:w="1615" w:type="dxa"/>
           </w:tcPr>
-          <w:p/>
+          <w:p>
+            <w:proofErr w:type="spellStart"/>
+            <w:r>
+              <w:t>supplier_item</w:t>
+            </w:r>
+            <w:proofErr w:type="spellEnd"/>
+          </w:p>
         </w:tc>
         <w:tc>
           <w:tcPr>
             <w:tcW w:w="7735" w:type="dxa"/>
           </w:tcPr>
-          <w:p/>
+          <w:p>
+            <w:r>
+              <w:t xml:space="preserve">String </w:t>
+            </w:r>
+            <w:proofErr w:type="spellStart"/>
+            <w:r>
+              <w:t>supplierID</w:t>
+            </w:r>
+            <w:proofErr w:type="spellEnd"/>
+            <w:r>
+              <w:t>;</w:t>
+            </w:r>
+          </w:p>
+          <w:p>
+            <w:r>
+              <w:t xml:space="preserve">String </w:t>
+            </w:r>
+            <w:proofErr w:type="spellStart"/>
+            <w:r>
+              <w:t>itemID</w:t>
+            </w:r>
+            <w:proofErr w:type="spellEnd"/>
+            <w:r>
+              <w:t>;</w:t>
+            </w:r>
+          </w:p>
         </w:tc>
       </w:tr>
     </w:tbl>

</xml_diff>

<commit_message>
clear supplier and item new logic
</commit_message>
<xml_diff>
--- a/text files details.docx
+++ b/text files details.docx
@@ -30,28 +30,12 @@
           </w:tcPr>
           <w:p>
             <w:r>
-              <w:t xml:space="preserve">String </w:t>
-            </w:r>
-            <w:proofErr w:type="spellStart"/>
-            <w:r>
-              <w:t>itemID</w:t>
-            </w:r>
-            <w:proofErr w:type="spellEnd"/>
-            <w:r>
-              <w:t>;</w:t>
-            </w:r>
-          </w:p>
-          <w:p>
-            <w:r>
-              <w:t xml:space="preserve">String </w:t>
-            </w:r>
-            <w:proofErr w:type="spellStart"/>
-            <w:r>
-              <w:t>itemName</w:t>
-            </w:r>
-            <w:proofErr w:type="spellEnd"/>
-            <w:r>
-              <w:t>;</w:t>
+              <w:t>String itemID;</w:t>
+            </w:r>
+          </w:p>
+          <w:p>
+            <w:r>
+              <w:t>String itemName;</w:t>
             </w:r>
           </w:p>
           <w:p>
@@ -65,63 +49,37 @@
                 <w:strike/>
                 <w:highlight w:val="yellow"/>
               </w:rPr>
-              <w:t xml:space="preserve">String </w:t>
-            </w:r>
-            <w:proofErr w:type="spellStart"/>
-            <w:r>
-              <w:rPr>
-                <w:strike/>
+              <w:t>String supplierId;</w:t>
+            </w:r>
+          </w:p>
+          <w:p>
+            <w:r>
+              <w:t>int stock;</w:t>
+            </w:r>
+          </w:p>
+          <w:p>
+            <w:r>
+              <w:t>double cost;</w:t>
+            </w:r>
+          </w:p>
+          <w:p>
+            <w:r>
+              <w:t>double price;</w:t>
+            </w:r>
+          </w:p>
+          <w:p>
+            <w:r>
+              <w:rPr>
                 <w:highlight w:val="yellow"/>
               </w:rPr>
-              <w:t>supplierId</w:t>
-            </w:r>
-            <w:proofErr w:type="spellEnd"/>
-            <w:r>
-              <w:rPr>
-                <w:strike/>
+              <w:t xml:space="preserve">boolean </w:t>
+            </w:r>
+            <w:r>
+              <w:rPr>
                 <w:highlight w:val="yellow"/>
               </w:rPr>
-              <w:t>;</w:t>
-            </w:r>
-          </w:p>
-          <w:p>
-            <w:r>
-              <w:t>int stock;</w:t>
-            </w:r>
-          </w:p>
-          <w:p>
-            <w:r>
-              <w:t>double cost;</w:t>
-            </w:r>
-          </w:p>
-          <w:p>
-            <w:r>
-              <w:t>double price;</w:t>
-            </w:r>
-          </w:p>
-          <w:p>
-            <w:proofErr w:type="spellStart"/>
-            <w:r>
-              <w:rPr>
-                <w:highlight w:val="yellow"/>
-              </w:rPr>
-              <w:t>boolean</w:t>
-            </w:r>
-            <w:proofErr w:type="spellEnd"/>
-            <w:r>
-              <w:rPr>
-                <w:highlight w:val="yellow"/>
-              </w:rPr>
-              <w:t xml:space="preserve"> </w:t>
-            </w:r>
-            <w:proofErr w:type="spellStart"/>
-            <w:r>
-              <w:rPr>
-                <w:highlight w:val="yellow"/>
-              </w:rPr>
               <w:t>stockLevel</w:t>
             </w:r>
-            <w:proofErr w:type="spellEnd"/>
             <w:r>
               <w:rPr>
                 <w:highlight w:val="yellow"/>
@@ -151,28 +109,12 @@
           </w:tcPr>
           <w:p>
             <w:r>
-              <w:t xml:space="preserve">String </w:t>
-            </w:r>
-            <w:proofErr w:type="spellStart"/>
-            <w:r>
-              <w:t>supplierID</w:t>
-            </w:r>
-            <w:proofErr w:type="spellEnd"/>
-            <w:r>
-              <w:t>;</w:t>
-            </w:r>
-          </w:p>
-          <w:p>
-            <w:r>
-              <w:t xml:space="preserve">String </w:t>
-            </w:r>
-            <w:proofErr w:type="spellStart"/>
-            <w:r>
-              <w:t>supplierName</w:t>
-            </w:r>
-            <w:proofErr w:type="spellEnd"/>
-            <w:r>
-              <w:t>;</w:t>
+              <w:t>String supplierID;</w:t>
+            </w:r>
+          </w:p>
+          <w:p>
+            <w:r>
+              <w:t>String supplierName;</w:t>
             </w:r>
           </w:p>
           <w:p>
@@ -186,23 +128,7 @@
                 <w:strike/>
                 <w:highlight w:val="yellow"/>
               </w:rPr>
-              <w:t xml:space="preserve">String </w:t>
-            </w:r>
-            <w:proofErr w:type="spellStart"/>
-            <w:r>
-              <w:rPr>
-                <w:strike/>
-                <w:highlight w:val="yellow"/>
-              </w:rPr>
-              <w:t>itemId</w:t>
-            </w:r>
-            <w:proofErr w:type="spellEnd"/>
-            <w:r>
-              <w:rPr>
-                <w:strike/>
-                <w:highlight w:val="yellow"/>
-              </w:rPr>
-              <w:t>;</w:t>
+              <w:t>String itemId;</w:t>
             </w:r>
             <w:r>
               <w:rPr>
@@ -249,67 +175,27 @@
           </w:tcPr>
           <w:p>
             <w:r>
-              <w:t xml:space="preserve">String </w:t>
-            </w:r>
-            <w:proofErr w:type="spellStart"/>
-            <w:r>
-              <w:t>salesID</w:t>
-            </w:r>
-            <w:proofErr w:type="spellEnd"/>
-            <w:r>
-              <w:t>;</w:t>
-            </w:r>
-          </w:p>
-          <w:p>
-            <w:r>
-              <w:t xml:space="preserve">String </w:t>
-            </w:r>
-            <w:proofErr w:type="spellStart"/>
-            <w:r>
-              <w:t>itemID</w:t>
-            </w:r>
-            <w:proofErr w:type="spellEnd"/>
-            <w:r>
-              <w:t>;</w:t>
-            </w:r>
-          </w:p>
-          <w:p>
-            <w:r>
-              <w:t xml:space="preserve">int </w:t>
-            </w:r>
-            <w:proofErr w:type="spellStart"/>
-            <w:r>
-              <w:t>quantitySold</w:t>
-            </w:r>
-            <w:proofErr w:type="spellEnd"/>
-            <w:r>
-              <w:t>;</w:t>
-            </w:r>
-          </w:p>
-          <w:p>
-            <w:r>
-              <w:t xml:space="preserve">double </w:t>
-            </w:r>
-            <w:proofErr w:type="spellStart"/>
-            <w:r>
-              <w:t>pricePerUnit</w:t>
-            </w:r>
-            <w:proofErr w:type="spellEnd"/>
-            <w:r>
-              <w:t>;</w:t>
-            </w:r>
-          </w:p>
-          <w:p>
-            <w:r>
-              <w:t xml:space="preserve">double </w:t>
-            </w:r>
-            <w:proofErr w:type="spellStart"/>
-            <w:r>
-              <w:t>totalAmount</w:t>
-            </w:r>
-            <w:proofErr w:type="spellEnd"/>
-            <w:r>
-              <w:t>;</w:t>
+              <w:t>String salesID;</w:t>
+            </w:r>
+          </w:p>
+          <w:p>
+            <w:r>
+              <w:t>String itemID;</w:t>
+            </w:r>
+          </w:p>
+          <w:p>
+            <w:r>
+              <w:t>int quantitySold;</w:t>
+            </w:r>
+          </w:p>
+          <w:p>
+            <w:r>
+              <w:t>double pricePerUnit;</w:t>
+            </w:r>
+          </w:p>
+          <w:p>
+            <w:r>
+              <w:t>double totalAmount;</w:t>
             </w:r>
           </w:p>
           <w:p>
@@ -331,11 +217,9 @@
             <w:tcW w:w="1615" w:type="dxa"/>
           </w:tcPr>
           <w:p>
-            <w:proofErr w:type="spellStart"/>
             <w:r>
               <w:t>purchase_requisition</w:t>
             </w:r>
-            <w:proofErr w:type="spellEnd"/>
           </w:p>
         </w:tc>
         <w:tc>
@@ -344,15 +228,7 @@
           </w:tcPr>
           <w:p>
             <w:r>
-              <w:t xml:space="preserve">String </w:t>
-            </w:r>
-            <w:proofErr w:type="spellStart"/>
-            <w:r>
-              <w:t>prID</w:t>
-            </w:r>
-            <w:proofErr w:type="spellEnd"/>
-            <w:r>
-              <w:t>;</w:t>
+              <w:t>String prID;</w:t>
             </w:r>
           </w:p>
           <w:p>
@@ -367,137 +243,65 @@
                 <w:strike/>
                 <w:highlight w:val="yellow"/>
               </w:rPr>
-              <w:t xml:space="preserve">String </w:t>
-            </w:r>
-            <w:proofErr w:type="spellStart"/>
+              <w:t>String itemID;</w:t>
+            </w:r>
+          </w:p>
+          <w:p>
+            <w:pPr>
+              <w:rPr>
+                <w:strike/>
+              </w:rPr>
+            </w:pPr>
             <w:r>
               <w:rPr>
                 <w:strike/>
                 <w:highlight w:val="yellow"/>
               </w:rPr>
-              <w:t>itemID</w:t>
-            </w:r>
-            <w:proofErr w:type="spellEnd"/>
-            <w:r>
+              <w:t>int quantity;</w:t>
+            </w:r>
+          </w:p>
+          <w:p>
+            <w:r>
+              <w:t>String requiredDate;</w:t>
+            </w:r>
+          </w:p>
+          <w:p>
+            <w:r>
+              <w:t>String supplierID;</w:t>
+            </w:r>
+          </w:p>
+          <w:p>
+            <w:r>
+              <w:t>String raisedBy;</w:t>
+            </w:r>
+          </w:p>
+          <w:p>
+            <w:pPr>
               <w:rPr>
                 <w:strike/>
                 <w:highlight w:val="yellow"/>
               </w:rPr>
-              <w:t>;</w:t>
-            </w:r>
-          </w:p>
-          <w:p>
-            <w:pPr>
-              <w:rPr>
-                <w:strike/>
-              </w:rPr>
             </w:pPr>
             <w:r>
               <w:rPr>
                 <w:strike/>
                 <w:highlight w:val="yellow"/>
               </w:rPr>
-              <w:t>int quantity;</w:t>
-            </w:r>
-          </w:p>
-          <w:p>
-            <w:r>
-              <w:t xml:space="preserve">String </w:t>
-            </w:r>
-            <w:proofErr w:type="spellStart"/>
-            <w:r>
-              <w:t>requiredDate</w:t>
-            </w:r>
-            <w:proofErr w:type="spellEnd"/>
-            <w:r>
-              <w:t>;</w:t>
-            </w:r>
-          </w:p>
-          <w:p>
-            <w:r>
-              <w:t xml:space="preserve">String </w:t>
-            </w:r>
-            <w:proofErr w:type="spellStart"/>
-            <w:r>
-              <w:t>supplierID</w:t>
-            </w:r>
-            <w:proofErr w:type="spellEnd"/>
-            <w:r>
-              <w:t>;</w:t>
-            </w:r>
-          </w:p>
-          <w:p>
-            <w:r>
-              <w:t xml:space="preserve">String </w:t>
-            </w:r>
-            <w:proofErr w:type="spellStart"/>
-            <w:r>
-              <w:t>raisedBy</w:t>
-            </w:r>
-            <w:proofErr w:type="spellEnd"/>
-            <w:r>
-              <w:t>;</w:t>
+              <w:t>double unitCost;</w:t>
             </w:r>
           </w:p>
           <w:p>
             <w:pPr>
+              <w:rPr>
+                <w:strike/>
+              </w:rPr>
+            </w:pPr>
+            <w:r>
               <w:rPr>
                 <w:strike/>
                 <w:highlight w:val="yellow"/>
               </w:rPr>
-            </w:pPr>
-            <w:r>
-              <w:rPr>
-                <w:strike/>
-                <w:highlight w:val="yellow"/>
-              </w:rPr>
-              <w:t xml:space="preserve">double </w:t>
-            </w:r>
-            <w:proofErr w:type="spellStart"/>
-            <w:r>
-              <w:rPr>
-                <w:strike/>
-                <w:highlight w:val="yellow"/>
-              </w:rPr>
-              <w:t>unitCost</w:t>
-            </w:r>
-            <w:proofErr w:type="spellEnd"/>
-            <w:r>
-              <w:rPr>
-                <w:strike/>
-                <w:highlight w:val="yellow"/>
-              </w:rPr>
-              <w:t>;</w:t>
-            </w:r>
-          </w:p>
-          <w:p>
-            <w:pPr>
-              <w:rPr>
-                <w:strike/>
-              </w:rPr>
-            </w:pPr>
-            <w:r>
-              <w:rPr>
-                <w:strike/>
-                <w:highlight w:val="yellow"/>
-              </w:rPr>
-              <w:t xml:space="preserve">double </w:t>
-            </w:r>
-            <w:proofErr w:type="spellStart"/>
-            <w:r>
-              <w:rPr>
-                <w:strike/>
-                <w:highlight w:val="yellow"/>
-              </w:rPr>
-              <w:t>totalCost</w:t>
-            </w:r>
-            <w:proofErr w:type="spellEnd"/>
-            <w:r>
-              <w:rPr>
-                <w:strike/>
-                <w:highlight w:val="yellow"/>
-              </w:rPr>
-              <w:t>;</w:t>
+              <w:t>double totalCost;</w:t>
             </w:r>
           </w:p>
           <w:p>
@@ -514,11 +318,9 @@
             <w:tcW w:w="1615" w:type="dxa"/>
           </w:tcPr>
           <w:p>
-            <w:proofErr w:type="spellStart"/>
             <w:r>
               <w:t>purchase_order</w:t>
             </w:r>
-            <w:proofErr w:type="spellEnd"/>
           </w:p>
         </w:tc>
         <w:tc>
@@ -529,29 +331,21 @@
             <w:r>
               <w:t xml:space="preserve">String </w:t>
             </w:r>
-            <w:proofErr w:type="spellStart"/>
             <w:r>
               <w:t>o</w:t>
             </w:r>
             <w:r>
-              <w:t>rderID</w:t>
-            </w:r>
-            <w:proofErr w:type="spellEnd"/>
-            <w:r>
-              <w:t>;</w:t>
-            </w:r>
-          </w:p>
-          <w:p>
-            <w:r>
-              <w:t xml:space="preserve">String </w:t>
-            </w:r>
-            <w:proofErr w:type="spellStart"/>
-            <w:r>
-              <w:t>itemID</w:t>
-            </w:r>
-            <w:proofErr w:type="spellEnd"/>
-            <w:r>
-              <w:t>;</w:t>
+              <w:t>rderID;</w:t>
+            </w:r>
+          </w:p>
+          <w:p>
+            <w:r>
+              <w:t>String itemID;</w:t>
+            </w:r>
+          </w:p>
+          <w:p>
+            <w:r>
+              <w:t>String supplierID;</w:t>
             </w:r>
           </w:p>
           <w:p>
@@ -561,54 +355,12 @@
           </w:p>
           <w:p>
             <w:r>
-              <w:t xml:space="preserve">String </w:t>
-            </w:r>
-            <w:proofErr w:type="spellStart"/>
-            <w:r>
-              <w:t>supplierID</w:t>
-            </w:r>
-            <w:proofErr w:type="spellEnd"/>
-            <w:r>
-              <w:t>;</w:t>
-            </w:r>
-          </w:p>
-          <w:p>
-            <w:r>
-              <w:t xml:space="preserve">double </w:t>
-            </w:r>
-            <w:proofErr w:type="spellStart"/>
-            <w:r>
-              <w:t>unitPrice</w:t>
-            </w:r>
-            <w:proofErr w:type="spellEnd"/>
-            <w:r>
-              <w:t>;</w:t>
-            </w:r>
-          </w:p>
-          <w:p>
-            <w:r>
-              <w:t xml:space="preserve">double </w:t>
-            </w:r>
-            <w:proofErr w:type="spellStart"/>
-            <w:r>
-              <w:t>totalPrice</w:t>
-            </w:r>
-            <w:proofErr w:type="spellEnd"/>
-            <w:r>
-              <w:t>;</w:t>
-            </w:r>
-          </w:p>
-          <w:p>
-            <w:r>
-              <w:t xml:space="preserve">String </w:t>
-            </w:r>
-            <w:proofErr w:type="spellStart"/>
-            <w:r>
-              <w:t>orderDate</w:t>
-            </w:r>
-            <w:proofErr w:type="spellEnd"/>
-            <w:r>
-              <w:t>;</w:t>
+              <w:t>double totalPrice;</w:t>
+            </w:r>
+          </w:p>
+          <w:p>
+            <w:r>
+              <w:t>String orderDate;</w:t>
             </w:r>
           </w:p>
           <w:p>
@@ -625,12 +377,10 @@
             <w:tcW w:w="1615" w:type="dxa"/>
           </w:tcPr>
           <w:p>
-            <w:proofErr w:type="spellStart"/>
             <w:r>
               <w:lastRenderedPageBreak/>
               <w:t>purchase_requisition_item</w:t>
             </w:r>
-            <w:proofErr w:type="spellEnd"/>
           </w:p>
         </w:tc>
         <w:tc>
@@ -639,28 +389,12 @@
           </w:tcPr>
           <w:p>
             <w:r>
-              <w:t xml:space="preserve">String </w:t>
-            </w:r>
-            <w:proofErr w:type="spellStart"/>
-            <w:r>
-              <w:t>prID</w:t>
-            </w:r>
-            <w:proofErr w:type="spellEnd"/>
-            <w:r>
-              <w:t>;</w:t>
-            </w:r>
-          </w:p>
-          <w:p>
-            <w:r>
-              <w:t xml:space="preserve">String </w:t>
-            </w:r>
-            <w:proofErr w:type="spellStart"/>
-            <w:r>
-              <w:t>itemID</w:t>
-            </w:r>
-            <w:proofErr w:type="spellEnd"/>
-            <w:r>
-              <w:t>;</w:t>
+              <w:t>String prID;</w:t>
+            </w:r>
+          </w:p>
+          <w:p>
+            <w:r>
+              <w:t>String itemID;</w:t>
             </w:r>
           </w:p>
           <w:p>
@@ -670,15 +404,7 @@
           </w:p>
           <w:p>
             <w:r>
-              <w:t xml:space="preserve">String </w:t>
-            </w:r>
-            <w:proofErr w:type="spellStart"/>
-            <w:r>
-              <w:t>unitPrice</w:t>
-            </w:r>
-            <w:proofErr w:type="spellEnd"/>
-            <w:r>
-              <w:t>;</w:t>
+              <w:t>String unitPrice;</w:t>
             </w:r>
           </w:p>
           <w:p/>
@@ -690,11 +416,9 @@
             <w:tcW w:w="1615" w:type="dxa"/>
           </w:tcPr>
           <w:p>
-            <w:proofErr w:type="spellStart"/>
             <w:r>
               <w:t>supplier_item</w:t>
             </w:r>
-            <w:proofErr w:type="spellEnd"/>
           </w:p>
         </w:tc>
         <w:tc>
@@ -703,28 +427,12 @@
           </w:tcPr>
           <w:p>
             <w:r>
-              <w:t xml:space="preserve">String </w:t>
-            </w:r>
-            <w:proofErr w:type="spellStart"/>
-            <w:r>
-              <w:t>supplierID</w:t>
-            </w:r>
-            <w:proofErr w:type="spellEnd"/>
-            <w:r>
-              <w:t>;</w:t>
-            </w:r>
-          </w:p>
-          <w:p>
-            <w:r>
-              <w:t xml:space="preserve">String </w:t>
-            </w:r>
-            <w:proofErr w:type="spellStart"/>
-            <w:r>
-              <w:t>itemID</w:t>
-            </w:r>
-            <w:proofErr w:type="spellEnd"/>
-            <w:r>
-              <w:t>;</w:t>
+              <w:t>String supplierID;</w:t>
+            </w:r>
+          </w:p>
+          <w:p>
+            <w:r>
+              <w:t>String itemID;</w:t>
             </w:r>
           </w:p>
         </w:tc>

</xml_diff>

<commit_message>
settle sm part supplier item
</commit_message>
<xml_diff>
--- a/text files details.docx
+++ b/text files details.docx
@@ -366,6 +366,22 @@
           <w:p>
             <w:r>
               <w:t>String status;</w:t>
+            </w:r>
+          </w:p>
+          <w:p>
+            <w:r>
+              <w:t xml:space="preserve">String </w:t>
+            </w:r>
+            <w:r>
+              <w:t>prID;</w:t>
+            </w:r>
+          </w:p>
+          <w:p>
+            <w:r>
+              <w:t>String</w:t>
+            </w:r>
+            <w:r>
+              <w:t xml:space="preserve"> </w:t>
             </w:r>
           </w:p>
           <w:p/>

</xml_diff>

<commit_message>
edited sm pr and remove required date
</commit_message>
<xml_diff>
--- a/text files details.docx
+++ b/text files details.docx
@@ -10,15 +10,20 @@
         <w:tblLook w:val="04A0" w:firstRow="1" w:lastRow="0" w:firstColumn="1" w:lastColumn="0" w:noHBand="0" w:noVBand="1"/>
       </w:tblPr>
       <w:tblGrid>
-        <w:gridCol w:w="2830"/>
-        <w:gridCol w:w="6520"/>
+        <w:gridCol w:w="2976"/>
+        <w:gridCol w:w="6374"/>
       </w:tblGrid>
       <w:tr>
         <w:tc>
           <w:tcPr>
-            <w:tcW w:w="1615" w:type="dxa"/>
+            <w:tcW w:w="2976" w:type="dxa"/>
           </w:tcPr>
           <w:p>
+            <w:pPr>
+              <w:rPr>
+                <w:rFonts w:hint="eastAsia"/>
+              </w:rPr>
+            </w:pPr>
             <w:r>
               <w:t>items</w:t>
             </w:r>
@@ -26,9 +31,14 @@
         </w:tc>
         <w:tc>
           <w:tcPr>
-            <w:tcW w:w="7735" w:type="dxa"/>
+            <w:tcW w:w="6374" w:type="dxa"/>
           </w:tcPr>
           <w:p>
+            <w:pPr>
+              <w:rPr>
+                <w:rFonts w:hint="eastAsia"/>
+              </w:rPr>
+            </w:pPr>
             <w:r>
               <w:t xml:space="preserve">String </w:t>
             </w:r>
@@ -42,6 +52,11 @@
             </w:r>
           </w:p>
           <w:p>
+            <w:pPr>
+              <w:rPr>
+                <w:rFonts w:hint="eastAsia"/>
+              </w:rPr>
+            </w:pPr>
             <w:r>
               <w:t xml:space="preserve">String </w:t>
             </w:r>
@@ -57,6 +72,7 @@
           <w:p>
             <w:pPr>
               <w:rPr>
+                <w:rFonts w:hint="eastAsia"/>
                 <w:strike/>
               </w:rPr>
             </w:pPr>
@@ -85,16 +101,31 @@
             </w:r>
           </w:p>
           <w:p>
+            <w:pPr>
+              <w:rPr>
+                <w:rFonts w:hint="eastAsia"/>
+              </w:rPr>
+            </w:pPr>
             <w:r>
               <w:t>int stock;</w:t>
             </w:r>
           </w:p>
           <w:p>
+            <w:pPr>
+              <w:rPr>
+                <w:rFonts w:hint="eastAsia"/>
+              </w:rPr>
+            </w:pPr>
             <w:r>
               <w:t>double cost;</w:t>
             </w:r>
           </w:p>
           <w:p>
+            <w:pPr>
+              <w:rPr>
+                <w:rFonts w:hint="eastAsia"/>
+              </w:rPr>
+            </w:pPr>
             <w:r>
               <w:t>double price;</w:t>
             </w:r>
@@ -131,15 +162,27 @@
             <w:r>
               <w:t xml:space="preserve"> (5 May)</w:t>
             </w:r>
+          </w:p>
+          <w:p>
+            <w:pPr>
+              <w:rPr>
+                <w:rFonts w:hint="eastAsia"/>
+              </w:rPr>
+            </w:pPr>
           </w:p>
         </w:tc>
       </w:tr>
       <w:tr>
         <w:tc>
           <w:tcPr>
-            <w:tcW w:w="1615" w:type="dxa"/>
+            <w:tcW w:w="2976" w:type="dxa"/>
           </w:tcPr>
           <w:p>
+            <w:pPr>
+              <w:rPr>
+                <w:rFonts w:hint="eastAsia"/>
+              </w:rPr>
+            </w:pPr>
             <w:r>
               <w:t>suppliers</w:t>
             </w:r>
@@ -147,9 +190,14 @@
         </w:tc>
         <w:tc>
           <w:tcPr>
-            <w:tcW w:w="7735" w:type="dxa"/>
+            <w:tcW w:w="6374" w:type="dxa"/>
           </w:tcPr>
           <w:p>
+            <w:pPr>
+              <w:rPr>
+                <w:rFonts w:hint="eastAsia"/>
+              </w:rPr>
+            </w:pPr>
             <w:r>
               <w:t xml:space="preserve">String </w:t>
             </w:r>
@@ -163,6 +211,11 @@
             </w:r>
           </w:p>
           <w:p>
+            <w:pPr>
+              <w:rPr>
+                <w:rFonts w:hint="eastAsia"/>
+              </w:rPr>
+            </w:pPr>
             <w:r>
               <w:t xml:space="preserve">String </w:t>
             </w:r>
@@ -178,6 +231,7 @@
           <w:p>
             <w:pPr>
               <w:rPr>
+                <w:rFonts w:hint="eastAsia"/>
                 <w:strike/>
               </w:rPr>
             </w:pPr>
@@ -225,19 +279,35 @@
             </w:r>
           </w:p>
           <w:p>
+            <w:pPr>
+              <w:rPr>
+                <w:rFonts w:hint="eastAsia"/>
+              </w:rPr>
+            </w:pPr>
             <w:r>
               <w:t>String email;</w:t>
             </w:r>
           </w:p>
-          <w:p/>
+          <w:p>
+            <w:pPr>
+              <w:rPr>
+                <w:rFonts w:hint="eastAsia"/>
+              </w:rPr>
+            </w:pPr>
+          </w:p>
         </w:tc>
       </w:tr>
       <w:tr>
         <w:tc>
           <w:tcPr>
-            <w:tcW w:w="1615" w:type="dxa"/>
+            <w:tcW w:w="2976" w:type="dxa"/>
           </w:tcPr>
           <w:p>
+            <w:pPr>
+              <w:rPr>
+                <w:rFonts w:hint="eastAsia"/>
+              </w:rPr>
+            </w:pPr>
             <w:r>
               <w:t>sales</w:t>
             </w:r>
@@ -245,9 +315,14 @@
         </w:tc>
         <w:tc>
           <w:tcPr>
-            <w:tcW w:w="7735" w:type="dxa"/>
+            <w:tcW w:w="6374" w:type="dxa"/>
           </w:tcPr>
           <w:p>
+            <w:pPr>
+              <w:rPr>
+                <w:rFonts w:hint="eastAsia"/>
+              </w:rPr>
+            </w:pPr>
             <w:r>
               <w:t xml:space="preserve">String </w:t>
             </w:r>
@@ -261,6 +336,11 @@
             </w:r>
           </w:p>
           <w:p>
+            <w:pPr>
+              <w:rPr>
+                <w:rFonts w:hint="eastAsia"/>
+              </w:rPr>
+            </w:pPr>
             <w:r>
               <w:t xml:space="preserve">String </w:t>
             </w:r>
@@ -274,6 +354,11 @@
             </w:r>
           </w:p>
           <w:p>
+            <w:pPr>
+              <w:rPr>
+                <w:rFonts w:hint="eastAsia"/>
+              </w:rPr>
+            </w:pPr>
             <w:r>
               <w:t xml:space="preserve">int </w:t>
             </w:r>
@@ -287,6 +372,11 @@
             </w:r>
           </w:p>
           <w:p>
+            <w:pPr>
+              <w:rPr>
+                <w:rFonts w:hint="eastAsia"/>
+              </w:rPr>
+            </w:pPr>
             <w:r>
               <w:t xml:space="preserve">double </w:t>
             </w:r>
@@ -300,6 +390,11 @@
             </w:r>
           </w:p>
           <w:p>
+            <w:pPr>
+              <w:rPr>
+                <w:rFonts w:hint="eastAsia"/>
+              </w:rPr>
+            </w:pPr>
             <w:r>
               <w:t xml:space="preserve">double </w:t>
             </w:r>
@@ -313,24 +408,45 @@
             </w:r>
           </w:p>
           <w:p>
+            <w:pPr>
+              <w:rPr>
+                <w:rFonts w:hint="eastAsia"/>
+              </w:rPr>
+            </w:pPr>
             <w:r>
               <w:t>String date;</w:t>
             </w:r>
           </w:p>
           <w:p>
+            <w:pPr>
+              <w:rPr>
+                <w:rFonts w:hint="eastAsia"/>
+              </w:rPr>
+            </w:pPr>
             <w:r>
               <w:t>String remarks;</w:t>
             </w:r>
           </w:p>
-          <w:p/>
+          <w:p>
+            <w:pPr>
+              <w:rPr>
+                <w:rFonts w:hint="eastAsia"/>
+              </w:rPr>
+            </w:pPr>
+          </w:p>
         </w:tc>
       </w:tr>
       <w:tr>
         <w:tc>
           <w:tcPr>
-            <w:tcW w:w="1615" w:type="dxa"/>
+            <w:tcW w:w="2976" w:type="dxa"/>
           </w:tcPr>
           <w:p>
+            <w:pPr>
+              <w:rPr>
+                <w:rFonts w:hint="eastAsia"/>
+              </w:rPr>
+            </w:pPr>
             <w:proofErr w:type="spellStart"/>
             <w:r>
               <w:t>purchase_requisition</w:t>
@@ -340,9 +456,14 @@
         </w:tc>
         <w:tc>
           <w:tcPr>
-            <w:tcW w:w="7735" w:type="dxa"/>
+            <w:tcW w:w="6374" w:type="dxa"/>
           </w:tcPr>
           <w:p>
+            <w:pPr>
+              <w:rPr>
+                <w:rFonts w:hint="eastAsia"/>
+              </w:rPr>
+            </w:pPr>
             <w:r>
               <w:t xml:space="preserve">String </w:t>
             </w:r>
@@ -358,6 +479,7 @@
           <w:p>
             <w:pPr>
               <w:rPr>
+                <w:rFonts w:hint="eastAsia"/>
                 <w:strike/>
                 <w:highlight w:val="yellow"/>
               </w:rPr>
@@ -389,6 +511,7 @@
           <w:p>
             <w:pPr>
               <w:rPr>
+                <w:rFonts w:hint="eastAsia"/>
                 <w:strike/>
               </w:rPr>
             </w:pPr>
@@ -401,19 +524,48 @@
             </w:r>
           </w:p>
           <w:p>
-            <w:r>
+            <w:pPr>
+              <w:rPr>
+                <w:rFonts w:hint="eastAsia"/>
+                <w:strike/>
+              </w:rPr>
+            </w:pPr>
+            <w:r>
+              <w:rPr>
+                <w:strike/>
+                <w:highlight w:val="yellow"/>
+              </w:rPr>
               <w:t xml:space="preserve">String </w:t>
             </w:r>
             <w:proofErr w:type="spellStart"/>
             <w:r>
+              <w:rPr>
+                <w:strike/>
+                <w:highlight w:val="yellow"/>
+              </w:rPr>
               <w:t>requiredDate</w:t>
             </w:r>
             <w:proofErr w:type="spellEnd"/>
             <w:r>
-              <w:t>;</w:t>
-            </w:r>
-          </w:p>
-          <w:p>
+              <w:rPr>
+                <w:strike/>
+                <w:highlight w:val="yellow"/>
+              </w:rPr>
+              <w:t>;</w:t>
+            </w:r>
+            <w:r>
+              <w:rPr>
+                <w:strike/>
+              </w:rPr>
+              <w:t xml:space="preserve"> </w:t>
+            </w:r>
+          </w:p>
+          <w:p>
+            <w:pPr>
+              <w:rPr>
+                <w:rFonts w:hint="eastAsia"/>
+              </w:rPr>
+            </w:pPr>
             <w:r>
               <w:t xml:space="preserve">String </w:t>
             </w:r>
@@ -427,6 +579,11 @@
             </w:r>
           </w:p>
           <w:p>
+            <w:pPr>
+              <w:rPr>
+                <w:rFonts w:hint="eastAsia"/>
+              </w:rPr>
+            </w:pPr>
             <w:r>
               <w:t xml:space="preserve">String </w:t>
             </w:r>
@@ -442,6 +599,7 @@
           <w:p>
             <w:pPr>
               <w:rPr>
+                <w:rFonts w:hint="eastAsia"/>
                 <w:strike/>
                 <w:highlight w:val="yellow"/>
               </w:rPr>
@@ -473,6 +631,7 @@
           <w:p>
             <w:pPr>
               <w:rPr>
+                <w:rFonts w:hint="eastAsia"/>
                 <w:strike/>
               </w:rPr>
             </w:pPr>
@@ -501,47 +660,288 @@
             </w:r>
           </w:p>
           <w:p>
+            <w:pPr>
+              <w:rPr>
+                <w:rFonts w:hint="eastAsia"/>
+              </w:rPr>
+            </w:pPr>
             <w:r>
               <w:t>String status;</w:t>
             </w:r>
           </w:p>
-          <w:p/>
+          <w:p>
+            <w:pPr>
+              <w:rPr>
+                <w:rFonts w:hint="eastAsia"/>
+              </w:rPr>
+            </w:pPr>
+          </w:p>
+        </w:tc>
+      </w:tr>
+    </w:tbl>
+    <w:p>
+      <w:pPr>
+        <w:rPr>
+          <w:rFonts w:hint="eastAsia"/>
+        </w:rPr>
+      </w:pPr>
+      <w:r>
+        <w:t>OODJ Text Files</w:t>
+      </w:r>
+    </w:p>
+    <w:p>
+      <w:r>
+        <w:br w:type="page"/>
+      </w:r>
+    </w:p>
+    <w:tbl>
+      <w:tblPr>
+        <w:tblStyle w:val="TableGrid"/>
+        <w:tblpPr w:leftFromText="180" w:rightFromText="180" w:horzAnchor="margin" w:tblpY="935"/>
+        <w:tblW w:w="0" w:type="auto"/>
+        <w:tblLook w:val="04A0" w:firstRow="1" w:lastRow="0" w:firstColumn="1" w:lastColumn="0" w:noHBand="0" w:noVBand="1"/>
+      </w:tblPr>
+      <w:tblGrid>
+        <w:gridCol w:w="2976"/>
+        <w:gridCol w:w="6374"/>
+      </w:tblGrid>
+      <w:tr>
+        <w:tc>
+          <w:tcPr>
+            <w:tcW w:w="2976" w:type="dxa"/>
+            <w:tcMar/>
+          </w:tcPr>
+          <w:p>
+            <w:pPr>
+              <w:rPr>
+                <w:rFonts w:hint="eastAsia"/>
+              </w:rPr>
+            </w:pPr>
+            <w:proofErr w:type="spellStart"/>
+            <w:r>
+              <w:t>purchase_order</w:t>
+            </w:r>
+            <w:proofErr w:type="spellEnd"/>
+          </w:p>
+        </w:tc>
+        <w:tc>
+          <w:tcPr>
+            <w:tcW w:w="6374" w:type="dxa"/>
+            <w:tcMar/>
+          </w:tcPr>
+          <w:p>
+            <w:pPr>
+              <w:rPr>
+                <w:rFonts w:hint="eastAsia"/>
+              </w:rPr>
+            </w:pPr>
+            <w:r>
+              <w:t xml:space="preserve">String </w:t>
+            </w:r>
+            <w:proofErr w:type="spellStart"/>
+            <w:r>
+              <w:t>o</w:t>
+            </w:r>
+            <w:r>
+              <w:t>rderID</w:t>
+            </w:r>
+            <w:proofErr w:type="spellEnd"/>
+            <w:r>
+              <w:t>;</w:t>
+            </w:r>
+          </w:p>
+          <w:p>
+            <w:pPr>
+              <w:rPr>
+                <w:rFonts w:hint="eastAsia"/>
+              </w:rPr>
+            </w:pPr>
+            <w:r>
+              <w:t xml:space="preserve">String </w:t>
+            </w:r>
+            <w:proofErr w:type="spellStart"/>
+            <w:r>
+              <w:t>itemID</w:t>
+            </w:r>
+            <w:proofErr w:type="spellEnd"/>
+            <w:r>
+              <w:t>;</w:t>
+            </w:r>
+          </w:p>
+          <w:p>
+            <w:pPr>
+              <w:rPr>
+                <w:rFonts w:hint="eastAsia"/>
+              </w:rPr>
+            </w:pPr>
+            <w:r>
+              <w:t xml:space="preserve">String </w:t>
+            </w:r>
+            <w:proofErr w:type="spellStart"/>
+            <w:r>
+              <w:t>supplierID</w:t>
+            </w:r>
+            <w:proofErr w:type="spellEnd"/>
+            <w:r>
+              <w:t>;</w:t>
+            </w:r>
+          </w:p>
+          <w:p>
+            <w:pPr>
+              <w:rPr>
+                <w:rFonts w:hint="eastAsia"/>
+              </w:rPr>
+            </w:pPr>
+            <w:r>
+              <w:t>int quantity;</w:t>
+            </w:r>
+          </w:p>
+          <w:p>
+            <w:pPr>
+              <w:rPr>
+                <w:rFonts w:hint="eastAsia"/>
+              </w:rPr>
+            </w:pPr>
+            <w:r>
+              <w:t xml:space="preserve">double </w:t>
+            </w:r>
+            <w:proofErr w:type="spellStart"/>
+            <w:r>
+              <w:t>totalPrice</w:t>
+            </w:r>
+            <w:proofErr w:type="spellEnd"/>
+            <w:r>
+              <w:t>;</w:t>
+            </w:r>
+          </w:p>
+          <w:p>
+            <w:pPr>
+              <w:rPr>
+                <w:rFonts w:hint="eastAsia"/>
+              </w:rPr>
+            </w:pPr>
+            <w:r>
+              <w:t xml:space="preserve">String </w:t>
+            </w:r>
+            <w:proofErr w:type="spellStart"/>
+            <w:r>
+              <w:t>orderDate</w:t>
+            </w:r>
+            <w:proofErr w:type="spellEnd"/>
+            <w:r>
+              <w:t>;</w:t>
+            </w:r>
+          </w:p>
+          <w:p>
+            <w:pPr>
+              <w:rPr>
+                <w:rFonts w:hint="eastAsia"/>
+              </w:rPr>
+            </w:pPr>
+            <w:r>
+              <w:t>String status;</w:t>
+            </w:r>
+          </w:p>
+          <w:p>
+            <w:pPr>
+              <w:rPr>
+                <w:rFonts w:hint="eastAsia"/>
+              </w:rPr>
+            </w:pPr>
+            <w:r>
+              <w:t xml:space="preserve">String </w:t>
+            </w:r>
+            <w:proofErr w:type="spellStart"/>
+            <w:r>
+              <w:t>prID</w:t>
+            </w:r>
+            <w:proofErr w:type="spellEnd"/>
+            <w:r>
+              <w:t>;</w:t>
+            </w:r>
+          </w:p>
+          <w:p>
+            <w:pPr/>
+            <w:r>
+              <w:rPr/>
+              <w:t>String</w:t>
+            </w:r>
+            <w:r>
+              <w:rPr/>
+              <w:t xml:space="preserve"> </w:t>
+            </w:r>
+            <w:r>
+              <w:rPr/>
+              <w:t>userID</w:t>
+            </w:r>
+            <w:r>
+              <w:rPr/>
+              <w:t>;</w:t>
+            </w:r>
+          </w:p>
+          <w:p>
+            <w:r>
+              <w:rPr/>
+              <w:t>String</w:t>
+            </w:r>
+          </w:p>
+          <w:p>
+            <w:pPr>
+              <w:rPr>
+                <w:rFonts w:hint="eastAsia"/>
+              </w:rPr>
+            </w:pPr>
+          </w:p>
         </w:tc>
       </w:tr>
       <w:tr>
         <w:tc>
           <w:tcPr>
-            <w:tcW w:w="1615" w:type="dxa"/>
+            <w:tcW w:w="2976" w:type="dxa"/>
+            <w:tcMar/>
           </w:tcPr>
           <w:p>
-            <w:proofErr w:type="spellStart"/>
-            <w:r>
-              <w:t>purchase_order</w:t>
+            <w:pPr>
+              <w:rPr>
+                <w:rFonts w:hint="eastAsia"/>
+              </w:rPr>
+            </w:pPr>
+            <w:proofErr w:type="spellStart"/>
+            <w:r>
+              <w:t>purchase_requisition_item</w:t>
             </w:r>
             <w:proofErr w:type="spellEnd"/>
           </w:p>
         </w:tc>
         <w:tc>
           <w:tcPr>
-            <w:tcW w:w="7735" w:type="dxa"/>
+            <w:tcW w:w="6374" w:type="dxa"/>
+            <w:tcMar/>
           </w:tcPr>
           <w:p>
+            <w:pPr>
+              <w:rPr>
+                <w:rFonts w:hint="eastAsia"/>
+              </w:rPr>
+            </w:pPr>
             <w:r>
               <w:t xml:space="preserve">String </w:t>
             </w:r>
             <w:proofErr w:type="spellStart"/>
             <w:r>
-              <w:t>o</w:t>
-            </w:r>
-            <w:r>
-              <w:t>rderID</w:t>
-            </w:r>
-            <w:proofErr w:type="spellEnd"/>
-            <w:r>
-              <w:t>;</w:t>
-            </w:r>
-          </w:p>
-          <w:p>
+              <w:t>prID</w:t>
+            </w:r>
+            <w:proofErr w:type="spellEnd"/>
+            <w:r>
+              <w:t>;</w:t>
+            </w:r>
+          </w:p>
+          <w:p>
+            <w:pPr>
+              <w:rPr>
+                <w:rFonts w:hint="eastAsia"/>
+              </w:rPr>
+            </w:pPr>
             <w:r>
               <w:t xml:space="preserve">String </w:t>
             </w:r>
@@ -555,166 +955,77 @@
             </w:r>
           </w:p>
           <w:p>
+            <w:pPr>
+              <w:rPr>
+                <w:rFonts w:hint="eastAsia"/>
+              </w:rPr>
+            </w:pPr>
+            <w:r>
+              <w:t>int quantity;</w:t>
+            </w:r>
+          </w:p>
+          <w:p>
+            <w:pPr>
+              <w:rPr>
+                <w:rFonts w:hint="eastAsia"/>
+              </w:rPr>
+            </w:pPr>
             <w:r>
               <w:t xml:space="preserve">String </w:t>
             </w:r>
             <w:proofErr w:type="spellStart"/>
             <w:r>
-              <w:t>supplierID</w:t>
-            </w:r>
-            <w:proofErr w:type="spellEnd"/>
-            <w:r>
-              <w:t>;</w:t>
-            </w:r>
-          </w:p>
-          <w:p>
-            <w:r>
-              <w:t>int quantity;</w:t>
-            </w:r>
-          </w:p>
-          <w:p>
-            <w:r>
-              <w:t xml:space="preserve">double </w:t>
-            </w:r>
-            <w:proofErr w:type="spellStart"/>
-            <w:r>
-              <w:t>totalPrice</w:t>
-            </w:r>
-            <w:proofErr w:type="spellEnd"/>
-            <w:r>
-              <w:t>;</w:t>
-            </w:r>
-          </w:p>
-          <w:p>
-            <w:r>
-              <w:t xml:space="preserve">String </w:t>
-            </w:r>
-            <w:proofErr w:type="spellStart"/>
-            <w:r>
-              <w:t>orderDate</w:t>
-            </w:r>
-            <w:proofErr w:type="spellEnd"/>
-            <w:r>
-              <w:t>;</w:t>
-            </w:r>
-          </w:p>
-          <w:p>
-            <w:r>
-              <w:t>String status;</w:t>
-            </w:r>
-          </w:p>
-          <w:p>
-            <w:r>
-              <w:t xml:space="preserve">String </w:t>
-            </w:r>
-            <w:r>
-              <w:t>prID;</w:t>
-            </w:r>
-          </w:p>
-          <w:p>
-            <w:r>
-              <w:t>String</w:t>
-            </w:r>
-            <w:r>
-              <w:t xml:space="preserve"> </w:t>
-            </w:r>
-            <w:r>
-              <w:t>userID</w:t>
-            </w:r>
-            <w:r>
-              <w:t>;</w:t>
-            </w:r>
-          </w:p>
-          <w:p/>
+              <w:t>unitPrice</w:t>
+            </w:r>
+            <w:proofErr w:type="spellEnd"/>
+            <w:r>
+              <w:t>;</w:t>
+            </w:r>
+          </w:p>
+          <w:p>
+            <w:pPr>
+              <w:rPr>
+                <w:rFonts w:hint="eastAsia"/>
+              </w:rPr>
+            </w:pPr>
+          </w:p>
         </w:tc>
       </w:tr>
       <w:tr>
         <w:tc>
           <w:tcPr>
-            <w:tcW w:w="1615" w:type="dxa"/>
+            <w:tcW w:w="2976" w:type="dxa"/>
+            <w:tcMar/>
           </w:tcPr>
           <w:p>
-            <w:proofErr w:type="spellStart"/>
-            <w:r>
-              <w:t>purchase_requisition_item</w:t>
+            <w:pPr>
+              <w:rPr>
+                <w:rFonts w:hint="eastAsia"/>
+              </w:rPr>
+            </w:pPr>
+            <w:proofErr w:type="spellStart"/>
+            <w:r>
+              <w:t>supplier_item</w:t>
             </w:r>
             <w:proofErr w:type="spellEnd"/>
           </w:p>
         </w:tc>
         <w:tc>
           <w:tcPr>
-            <w:tcW w:w="7735" w:type="dxa"/>
+            <w:tcW w:w="6374" w:type="dxa"/>
+            <w:tcMar/>
           </w:tcPr>
           <w:p>
+            <w:pPr>
+              <w:rPr>
+                <w:rFonts w:hint="eastAsia"/>
+              </w:rPr>
+            </w:pPr>
             <w:r>
               <w:t xml:space="preserve">String </w:t>
             </w:r>
             <w:proofErr w:type="spellStart"/>
             <w:r>
-              <w:t>prID</w:t>
-            </w:r>
-            <w:proofErr w:type="spellEnd"/>
-            <w:r>
-              <w:t>;</w:t>
-            </w:r>
-          </w:p>
-          <w:p>
-            <w:r>
-              <w:t xml:space="preserve">String </w:t>
-            </w:r>
-            <w:proofErr w:type="spellStart"/>
-            <w:r>
-              <w:t>itemID</w:t>
-            </w:r>
-            <w:proofErr w:type="spellEnd"/>
-            <w:r>
-              <w:t>;</w:t>
-            </w:r>
-          </w:p>
-          <w:p>
-            <w:r>
-              <w:t>int quantity;</w:t>
-            </w:r>
-          </w:p>
-          <w:p>
-            <w:r>
-              <w:t xml:space="preserve">String </w:t>
-            </w:r>
-            <w:proofErr w:type="spellStart"/>
-            <w:r>
-              <w:t>unitPrice</w:t>
-            </w:r>
-            <w:proofErr w:type="spellEnd"/>
-            <w:r>
-              <w:t>;</w:t>
-            </w:r>
-          </w:p>
-          <w:p/>
-        </w:tc>
-      </w:tr>
-      <w:tr>
-        <w:tc>
-          <w:tcPr>
-            <w:tcW w:w="1615" w:type="dxa"/>
-          </w:tcPr>
-          <w:p>
-            <w:proofErr w:type="spellStart"/>
-            <w:r>
-              <w:t>supplier_item</w:t>
-            </w:r>
-            <w:proofErr w:type="spellEnd"/>
-          </w:p>
-        </w:tc>
-        <w:tc>
-          <w:tcPr>
-            <w:tcW w:w="7735" w:type="dxa"/>
-          </w:tcPr>
-          <w:p>
-            <w:r>
-              <w:t xml:space="preserve">String </w:t>
-            </w:r>
-            <w:proofErr w:type="spellStart"/>
-            <w:r>
               <w:t>supplierID</w:t>
             </w:r>
             <w:proofErr w:type="spellEnd"/>
@@ -723,6 +1034,11 @@
             </w:r>
           </w:p>
           <w:p>
+            <w:pPr>
+              <w:rPr>
+                <w:rFonts w:hint="eastAsia"/>
+              </w:rPr>
+            </w:pPr>
             <w:r>
               <w:t xml:space="preserve">String </w:t>
             </w:r>
@@ -739,12 +1055,14 @@
       </w:tr>
     </w:tbl>
     <w:p>
-      <w:r>
-        <w:t>OODJ Text Files</w:t>
-      </w:r>
+      <w:pPr>
+        <w:rPr>
+          <w:rFonts w:hint="eastAsia"/>
+        </w:rPr>
+      </w:pPr>
     </w:p>
     <w:sectPr>
-      <w:pgSz w:w="12240" w:h="15840"/>
+      <w:pgSz w:w="12240" w:h="15840" w:orient="portrait"/>
       <w:pgMar w:top="1440" w:right="1440" w:bottom="1440" w:left="1440" w:header="720" w:footer="720" w:gutter="0"/>
       <w:cols w:space="720"/>
       <w:docGrid w:linePitch="360"/>
@@ -753,12 +1071,16 @@
 </w:document>
 </file>
 
+<file path=word/numbering.xml><?xml version="1.0" encoding="utf-8"?>
+<w:numbering xmlns:wpc="http://schemas.microsoft.com/office/word/2010/wordprocessingCanvas" xmlns:cx="http://schemas.microsoft.com/office/drawing/2014/chartex" xmlns:cx1="http://schemas.microsoft.com/office/drawing/2015/9/8/chartex" xmlns:cx2="http://schemas.microsoft.com/office/drawing/2015/10/21/chartex" xmlns:cx3="http://schemas.microsoft.com/office/drawing/2016/5/9/chartex" xmlns:cx4="http://schemas.microsoft.com/office/drawing/2016/5/10/chartex" xmlns:cx5="http://schemas.microsoft.com/office/drawing/2016/5/11/chartex" xmlns:cx6="http://schemas.microsoft.com/office/drawing/2016/5/12/chartex" xmlns:cx7="http://schemas.microsoft.com/office/drawing/2016/5/13/chartex" xmlns:cx8="http://schemas.microsoft.com/office/drawing/2016/5/14/chartex" xmlns:mc="http://schemas.openxmlformats.org/markup-compatibility/2006" xmlns:aink="http://schemas.microsoft.com/office/drawing/2016/ink" xmlns:am3d="http://schemas.microsoft.com/office/drawing/2017/model3d" xmlns:o="urn:schemas-microsoft-com:office:office" xmlns:oel="http://schemas.microsoft.com/office/2019/extlst" xmlns:r="http://schemas.openxmlformats.org/officeDocument/2006/relationships" xmlns:m="http://schemas.openxmlformats.org/officeDocument/2006/math" xmlns:v="urn:schemas-microsoft-com:vml" xmlns:wp14="http://schemas.microsoft.com/office/word/2010/wordprocessingDrawing" xmlns:wp="http://schemas.openxmlformats.org/drawingml/2006/wordprocessingDrawing" xmlns:w10="urn:schemas-microsoft-com:office:word" xmlns:w="http://schemas.openxmlformats.org/wordprocessingml/2006/main" xmlns:w14="http://schemas.microsoft.com/office/word/2010/wordml" xmlns:w15="http://schemas.microsoft.com/office/word/2012/wordml" xmlns:w16cex="http://schemas.microsoft.com/office/word/2018/wordml/cex" xmlns:w16cid="http://schemas.microsoft.com/office/word/2016/wordml/cid" xmlns:w16="http://schemas.microsoft.com/office/word/2018/wordml" xmlns:w16du="http://schemas.microsoft.com/office/word/2023/wordml/word16du" xmlns:w16sdtdh="http://schemas.microsoft.com/office/word/2020/wordml/sdtdatahash" xmlns:w16sdtfl="http://schemas.microsoft.com/office/word/2024/wordml/sdtformatlock" xmlns:w16se="http://schemas.microsoft.com/office/word/2015/wordml/symex" xmlns:wpg="http://schemas.microsoft.com/office/word/2010/wordprocessingGroup" xmlns:wpi="http://schemas.microsoft.com/office/word/2010/wordprocessingInk" xmlns:wne="http://schemas.microsoft.com/office/word/2006/wordml" xmlns:wps="http://schemas.microsoft.com/office/word/2010/wordprocessingShape" mc:Ignorable="w14 w15 w16se w16cid w16 w16cex w16sdtdh w16sdtfl w16du wp14"/>
+</file>
+
 <file path=word/styles.xml><?xml version="1.0" encoding="utf-8"?>
 <w:styles xmlns:mc="http://schemas.openxmlformats.org/markup-compatibility/2006" xmlns:r="http://schemas.openxmlformats.org/officeDocument/2006/relationships" xmlns:w="http://schemas.openxmlformats.org/wordprocessingml/2006/main" xmlns:w14="http://schemas.microsoft.com/office/word/2010/wordml" xmlns:w15="http://schemas.microsoft.com/office/word/2012/wordml" xmlns:w16cex="http://schemas.microsoft.com/office/word/2018/wordml/cex" xmlns:w16cid="http://schemas.microsoft.com/office/word/2016/wordml/cid" xmlns:w16="http://schemas.microsoft.com/office/word/2018/wordml" xmlns:w16du="http://schemas.microsoft.com/office/word/2023/wordml/word16du" xmlns:w16sdtdh="http://schemas.microsoft.com/office/word/2020/wordml/sdtdatahash" xmlns:w16sdtfl="http://schemas.microsoft.com/office/word/2024/wordml/sdtformatlock" xmlns:w16se="http://schemas.microsoft.com/office/word/2015/wordml/symex" mc:Ignorable="w14 w15 w16se w16cid w16 w16cex w16sdtdh w16sdtfl w16du">
   <w:docDefaults>
     <w:rPrDefault>
       <w:rPr>
-        <w:rFonts w:asciiTheme="minorHAnsi" w:eastAsiaTheme="minorEastAsia" w:hAnsiTheme="minorHAnsi" w:cstheme="minorBidi"/>
+        <w:rFonts w:asciiTheme="minorHAnsi" w:hAnsiTheme="minorHAnsi" w:eastAsiaTheme="minorEastAsia" w:cstheme="minorBidi"/>
         <w:kern w:val="2"/>
         <w:sz w:val="24"/>
         <w:szCs w:val="24"/>
@@ -775,14 +1097,14 @@
   <w:latentStyles w:defLockedState="0" w:defUIPriority="99" w:defSemiHidden="0" w:defUnhideWhenUsed="0" w:defQFormat="0" w:count="376">
     <w:lsdException w:name="Normal" w:uiPriority="0" w:qFormat="1"/>
     <w:lsdException w:name="heading 1" w:uiPriority="9" w:qFormat="1"/>
-    <w:lsdException w:name="heading 2" w:semiHidden="1" w:uiPriority="9" w:unhideWhenUsed="1" w:qFormat="1"/>
-    <w:lsdException w:name="heading 3" w:semiHidden="1" w:uiPriority="9" w:unhideWhenUsed="1" w:qFormat="1"/>
-    <w:lsdException w:name="heading 4" w:semiHidden="1" w:uiPriority="9" w:unhideWhenUsed="1" w:qFormat="1"/>
-    <w:lsdException w:name="heading 5" w:semiHidden="1" w:uiPriority="9" w:unhideWhenUsed="1" w:qFormat="1"/>
-    <w:lsdException w:name="heading 6" w:semiHidden="1" w:uiPriority="9" w:unhideWhenUsed="1" w:qFormat="1"/>
-    <w:lsdException w:name="heading 7" w:semiHidden="1" w:uiPriority="9" w:unhideWhenUsed="1" w:qFormat="1"/>
-    <w:lsdException w:name="heading 8" w:semiHidden="1" w:uiPriority="9" w:unhideWhenUsed="1" w:qFormat="1"/>
-    <w:lsdException w:name="heading 9" w:semiHidden="1" w:uiPriority="9" w:unhideWhenUsed="1" w:qFormat="1"/>
+    <w:lsdException w:name="heading 2" w:uiPriority="9" w:semiHidden="1" w:unhideWhenUsed="1" w:qFormat="1"/>
+    <w:lsdException w:name="heading 3" w:uiPriority="9" w:semiHidden="1" w:unhideWhenUsed="1" w:qFormat="1"/>
+    <w:lsdException w:name="heading 4" w:uiPriority="9" w:semiHidden="1" w:unhideWhenUsed="1" w:qFormat="1"/>
+    <w:lsdException w:name="heading 5" w:uiPriority="9" w:semiHidden="1" w:unhideWhenUsed="1" w:qFormat="1"/>
+    <w:lsdException w:name="heading 6" w:uiPriority="9" w:semiHidden="1" w:unhideWhenUsed="1" w:qFormat="1"/>
+    <w:lsdException w:name="heading 7" w:uiPriority="9" w:semiHidden="1" w:unhideWhenUsed="1" w:qFormat="1"/>
+    <w:lsdException w:name="heading 8" w:uiPriority="9" w:semiHidden="1" w:unhideWhenUsed="1" w:qFormat="1"/>
+    <w:lsdException w:name="heading 9" w:uiPriority="9" w:semiHidden="1" w:unhideWhenUsed="1" w:qFormat="1"/>
     <w:lsdException w:name="index 1" w:semiHidden="1" w:unhideWhenUsed="1"/>
     <w:lsdException w:name="index 2" w:semiHidden="1" w:unhideWhenUsed="1"/>
     <w:lsdException w:name="index 3" w:semiHidden="1" w:unhideWhenUsed="1"/>
@@ -792,22 +1114,22 @@
     <w:lsdException w:name="index 7" w:semiHidden="1" w:unhideWhenUsed="1"/>
     <w:lsdException w:name="index 8" w:semiHidden="1" w:unhideWhenUsed="1"/>
     <w:lsdException w:name="index 9" w:semiHidden="1" w:unhideWhenUsed="1"/>
-    <w:lsdException w:name="toc 1" w:semiHidden="1" w:uiPriority="39" w:unhideWhenUsed="1"/>
-    <w:lsdException w:name="toc 2" w:semiHidden="1" w:uiPriority="39" w:unhideWhenUsed="1"/>
-    <w:lsdException w:name="toc 3" w:semiHidden="1" w:uiPriority="39" w:unhideWhenUsed="1"/>
-    <w:lsdException w:name="toc 4" w:semiHidden="1" w:uiPriority="39" w:unhideWhenUsed="1"/>
-    <w:lsdException w:name="toc 5" w:semiHidden="1" w:uiPriority="39" w:unhideWhenUsed="1"/>
-    <w:lsdException w:name="toc 6" w:semiHidden="1" w:uiPriority="39" w:unhideWhenUsed="1"/>
-    <w:lsdException w:name="toc 7" w:semiHidden="1" w:uiPriority="39" w:unhideWhenUsed="1"/>
-    <w:lsdException w:name="toc 8" w:semiHidden="1" w:uiPriority="39" w:unhideWhenUsed="1"/>
-    <w:lsdException w:name="toc 9" w:semiHidden="1" w:uiPriority="39" w:unhideWhenUsed="1"/>
+    <w:lsdException w:name="toc 1" w:uiPriority="39" w:semiHidden="1" w:unhideWhenUsed="1"/>
+    <w:lsdException w:name="toc 2" w:uiPriority="39" w:semiHidden="1" w:unhideWhenUsed="1"/>
+    <w:lsdException w:name="toc 3" w:uiPriority="39" w:semiHidden="1" w:unhideWhenUsed="1"/>
+    <w:lsdException w:name="toc 4" w:uiPriority="39" w:semiHidden="1" w:unhideWhenUsed="1"/>
+    <w:lsdException w:name="toc 5" w:uiPriority="39" w:semiHidden="1" w:unhideWhenUsed="1"/>
+    <w:lsdException w:name="toc 6" w:uiPriority="39" w:semiHidden="1" w:unhideWhenUsed="1"/>
+    <w:lsdException w:name="toc 7" w:uiPriority="39" w:semiHidden="1" w:unhideWhenUsed="1"/>
+    <w:lsdException w:name="toc 8" w:uiPriority="39" w:semiHidden="1" w:unhideWhenUsed="1"/>
+    <w:lsdException w:name="toc 9" w:uiPriority="39" w:semiHidden="1" w:unhideWhenUsed="1"/>
     <w:lsdException w:name="Normal Indent" w:semiHidden="1" w:unhideWhenUsed="1"/>
     <w:lsdException w:name="footnote text" w:semiHidden="1" w:unhideWhenUsed="1"/>
     <w:lsdException w:name="annotation text" w:semiHidden="1" w:unhideWhenUsed="1"/>
     <w:lsdException w:name="header" w:semiHidden="1" w:unhideWhenUsed="1"/>
     <w:lsdException w:name="footer" w:semiHidden="1" w:unhideWhenUsed="1"/>
     <w:lsdException w:name="index heading" w:semiHidden="1" w:unhideWhenUsed="1"/>
-    <w:lsdException w:name="caption" w:semiHidden="1" w:uiPriority="35" w:unhideWhenUsed="1" w:qFormat="1"/>
+    <w:lsdException w:name="caption" w:uiPriority="35" w:semiHidden="1" w:unhideWhenUsed="1" w:qFormat="1"/>
     <w:lsdException w:name="table of figures" w:semiHidden="1" w:unhideWhenUsed="1"/>
     <w:lsdException w:name="envelope address" w:semiHidden="1" w:unhideWhenUsed="1"/>
     <w:lsdException w:name="envelope return" w:semiHidden="1" w:unhideWhenUsed="1"/>
@@ -838,7 +1160,7 @@
     <w:lsdException w:name="Title" w:uiPriority="10" w:qFormat="1"/>
     <w:lsdException w:name="Closing" w:semiHidden="1" w:unhideWhenUsed="1"/>
     <w:lsdException w:name="Signature" w:semiHidden="1" w:unhideWhenUsed="1"/>
-    <w:lsdException w:name="Default Paragraph Font" w:semiHidden="1" w:uiPriority="1" w:unhideWhenUsed="1"/>
+    <w:lsdException w:name="Default Paragraph Font" w:uiPriority="1" w:semiHidden="1" w:unhideWhenUsed="1"/>
     <w:lsdException w:name="Body Text" w:semiHidden="1" w:unhideWhenUsed="1"/>
     <w:lsdException w:name="Body Text Indent" w:semiHidden="1" w:unhideWhenUsed="1"/>
     <w:lsdException w:name="List Continue" w:semiHidden="1" w:unhideWhenUsed="1"/>
@@ -1038,8 +1360,8 @@
     <w:lsdException w:name="Subtle Reference" w:uiPriority="31" w:qFormat="1"/>
     <w:lsdException w:name="Intense Reference" w:uiPriority="32" w:qFormat="1"/>
     <w:lsdException w:name="Book Title" w:uiPriority="33" w:qFormat="1"/>
-    <w:lsdException w:name="Bibliography" w:semiHidden="1" w:uiPriority="37" w:unhideWhenUsed="1"/>
-    <w:lsdException w:name="TOC Heading" w:semiHidden="1" w:uiPriority="39" w:unhideWhenUsed="1" w:qFormat="1"/>
+    <w:lsdException w:name="Bibliography" w:uiPriority="37" w:semiHidden="1" w:unhideWhenUsed="1"/>
+    <w:lsdException w:name="TOC Heading" w:uiPriority="39" w:semiHidden="1" w:unhideWhenUsed="1" w:qFormat="1"/>
     <w:lsdException w:name="Plain Table 1" w:uiPriority="41"/>
     <w:lsdException w:name="Plain Table 2" w:uiPriority="42"/>
     <w:lsdException w:name="Plain Table 3" w:uiPriority="43"/>
@@ -1150,7 +1472,7 @@
     <w:lsdException w:name="Unresolved Mention" w:semiHidden="1" w:unhideWhenUsed="1"/>
     <w:lsdException w:name="Smart Link" w:semiHidden="1" w:unhideWhenUsed="1"/>
   </w:latentStyles>
-  <w:style w:type="paragraph" w:default="1" w:styleId="Normal">
+  <w:style w:type="paragraph" w:styleId="Normal" w:default="1">
     <w:name w:val="Normal"/>
     <w:qFormat/>
   </w:style>
@@ -1169,7 +1491,7 @@
       <w:outlineLvl w:val="0"/>
     </w:pPr>
     <w:rPr>
-      <w:rFonts w:asciiTheme="majorHAnsi" w:eastAsiaTheme="majorEastAsia" w:hAnsiTheme="majorHAnsi" w:cstheme="majorBidi"/>
+      <w:rFonts w:asciiTheme="majorHAnsi" w:hAnsiTheme="majorHAnsi" w:eastAsiaTheme="majorEastAsia" w:cstheme="majorBidi"/>
       <w:color w:val="0F4761" w:themeColor="accent1" w:themeShade="BF"/>
       <w:sz w:val="40"/>
       <w:szCs w:val="40"/>
@@ -1192,7 +1514,7 @@
       <w:outlineLvl w:val="1"/>
     </w:pPr>
     <w:rPr>
-      <w:rFonts w:asciiTheme="majorHAnsi" w:eastAsiaTheme="majorEastAsia" w:hAnsiTheme="majorHAnsi" w:cstheme="majorBidi"/>
+      <w:rFonts w:asciiTheme="majorHAnsi" w:hAnsiTheme="majorHAnsi" w:eastAsiaTheme="majorEastAsia" w:cstheme="majorBidi"/>
       <w:color w:val="0F4761" w:themeColor="accent1" w:themeShade="BF"/>
       <w:sz w:val="32"/>
       <w:szCs w:val="32"/>
@@ -1353,13 +1675,13 @@
       <w:color w:val="272727" w:themeColor="text1" w:themeTint="D8"/>
     </w:rPr>
   </w:style>
-  <w:style w:type="character" w:default="1" w:styleId="DefaultParagraphFont">
+  <w:style w:type="character" w:styleId="DefaultParagraphFont" w:default="1">
     <w:name w:val="Default Paragraph Font"/>
     <w:uiPriority w:val="1"/>
     <w:semiHidden/>
     <w:unhideWhenUsed/>
   </w:style>
-  <w:style w:type="table" w:default="1" w:styleId="TableNormal">
+  <w:style w:type="table" w:styleId="TableNormal" w:default="1">
     <w:name w:val="Normal Table"/>
     <w:uiPriority w:val="99"/>
     <w:semiHidden/>
@@ -1374,26 +1696,26 @@
       </w:tblCellMar>
     </w:tblPr>
   </w:style>
-  <w:style w:type="numbering" w:default="1" w:styleId="NoList">
+  <w:style w:type="numbering" w:styleId="NoList" w:default="1">
     <w:name w:val="No List"/>
     <w:uiPriority w:val="99"/>
     <w:semiHidden/>
     <w:unhideWhenUsed/>
   </w:style>
-  <w:style w:type="character" w:customStyle="1" w:styleId="Heading1Char">
+  <w:style w:type="character" w:styleId="Heading1Char" w:customStyle="1">
     <w:name w:val="Heading 1 Char"/>
     <w:basedOn w:val="DefaultParagraphFont"/>
     <w:link w:val="Heading1"/>
     <w:uiPriority w:val="9"/>
     <w:rsid w:val="003276B4"/>
     <w:rPr>
-      <w:rFonts w:asciiTheme="majorHAnsi" w:eastAsiaTheme="majorEastAsia" w:hAnsiTheme="majorHAnsi" w:cstheme="majorBidi"/>
+      <w:rFonts w:asciiTheme="majorHAnsi" w:hAnsiTheme="majorHAnsi" w:eastAsiaTheme="majorEastAsia" w:cstheme="majorBidi"/>
       <w:color w:val="0F4761" w:themeColor="accent1" w:themeShade="BF"/>
       <w:sz w:val="40"/>
       <w:szCs w:val="40"/>
     </w:rPr>
   </w:style>
-  <w:style w:type="character" w:customStyle="1" w:styleId="Heading2Char">
+  <w:style w:type="character" w:styleId="Heading2Char" w:customStyle="1">
     <w:name w:val="Heading 2 Char"/>
     <w:basedOn w:val="DefaultParagraphFont"/>
     <w:link w:val="Heading2"/>
@@ -1401,13 +1723,13 @@
     <w:semiHidden/>
     <w:rsid w:val="003276B4"/>
     <w:rPr>
-      <w:rFonts w:asciiTheme="majorHAnsi" w:eastAsiaTheme="majorEastAsia" w:hAnsiTheme="majorHAnsi" w:cstheme="majorBidi"/>
+      <w:rFonts w:asciiTheme="majorHAnsi" w:hAnsiTheme="majorHAnsi" w:eastAsiaTheme="majorEastAsia" w:cstheme="majorBidi"/>
       <w:color w:val="0F4761" w:themeColor="accent1" w:themeShade="BF"/>
       <w:sz w:val="32"/>
       <w:szCs w:val="32"/>
     </w:rPr>
   </w:style>
-  <w:style w:type="character" w:customStyle="1" w:styleId="Heading3Char">
+  <w:style w:type="character" w:styleId="Heading3Char" w:customStyle="1">
     <w:name w:val="Heading 3 Char"/>
     <w:basedOn w:val="DefaultParagraphFont"/>
     <w:link w:val="Heading3"/>
@@ -1421,7 +1743,7 @@
       <w:szCs w:val="28"/>
     </w:rPr>
   </w:style>
-  <w:style w:type="character" w:customStyle="1" w:styleId="Heading4Char">
+  <w:style w:type="character" w:styleId="Heading4Char" w:customStyle="1">
     <w:name w:val="Heading 4 Char"/>
     <w:basedOn w:val="DefaultParagraphFont"/>
     <w:link w:val="Heading4"/>
@@ -1435,7 +1757,7 @@
       <w:color w:val="0F4761" w:themeColor="accent1" w:themeShade="BF"/>
     </w:rPr>
   </w:style>
-  <w:style w:type="character" w:customStyle="1" w:styleId="Heading5Char">
+  <w:style w:type="character" w:styleId="Heading5Char" w:customStyle="1">
     <w:name w:val="Heading 5 Char"/>
     <w:basedOn w:val="DefaultParagraphFont"/>
     <w:link w:val="Heading5"/>
@@ -1447,7 +1769,7 @@
       <w:color w:val="0F4761" w:themeColor="accent1" w:themeShade="BF"/>
     </w:rPr>
   </w:style>
-  <w:style w:type="character" w:customStyle="1" w:styleId="Heading6Char">
+  <w:style w:type="character" w:styleId="Heading6Char" w:customStyle="1">
     <w:name w:val="Heading 6 Char"/>
     <w:basedOn w:val="DefaultParagraphFont"/>
     <w:link w:val="Heading6"/>
@@ -1461,7 +1783,7 @@
       <w:color w:val="595959" w:themeColor="text1" w:themeTint="A6"/>
     </w:rPr>
   </w:style>
-  <w:style w:type="character" w:customStyle="1" w:styleId="Heading7Char">
+  <w:style w:type="character" w:styleId="Heading7Char" w:customStyle="1">
     <w:name w:val="Heading 7 Char"/>
     <w:basedOn w:val="DefaultParagraphFont"/>
     <w:link w:val="Heading7"/>
@@ -1473,7 +1795,7 @@
       <w:color w:val="595959" w:themeColor="text1" w:themeTint="A6"/>
     </w:rPr>
   </w:style>
-  <w:style w:type="character" w:customStyle="1" w:styleId="Heading8Char">
+  <w:style w:type="character" w:styleId="Heading8Char" w:customStyle="1">
     <w:name w:val="Heading 8 Char"/>
     <w:basedOn w:val="DefaultParagraphFont"/>
     <w:link w:val="Heading8"/>
@@ -1487,7 +1809,7 @@
       <w:color w:val="272727" w:themeColor="text1" w:themeTint="D8"/>
     </w:rPr>
   </w:style>
-  <w:style w:type="character" w:customStyle="1" w:styleId="Heading9Char">
+  <w:style w:type="character" w:styleId="Heading9Char" w:customStyle="1">
     <w:name w:val="Heading 9 Char"/>
     <w:basedOn w:val="DefaultParagraphFont"/>
     <w:link w:val="Heading9"/>
@@ -1512,21 +1834,21 @@
       <w:contextualSpacing/>
     </w:pPr>
     <w:rPr>
-      <w:rFonts w:asciiTheme="majorHAnsi" w:eastAsiaTheme="majorEastAsia" w:hAnsiTheme="majorHAnsi" w:cstheme="majorBidi"/>
+      <w:rFonts w:asciiTheme="majorHAnsi" w:hAnsiTheme="majorHAnsi" w:eastAsiaTheme="majorEastAsia" w:cstheme="majorBidi"/>
       <w:spacing w:val="-10"/>
       <w:kern w:val="28"/>
       <w:sz w:val="56"/>
       <w:szCs w:val="56"/>
     </w:rPr>
   </w:style>
-  <w:style w:type="character" w:customStyle="1" w:styleId="TitleChar">
+  <w:style w:type="character" w:styleId="TitleChar" w:customStyle="1">
     <w:name w:val="Title Char"/>
     <w:basedOn w:val="DefaultParagraphFont"/>
     <w:link w:val="Title"/>
     <w:uiPriority w:val="10"/>
     <w:rsid w:val="003276B4"/>
     <w:rPr>
-      <w:rFonts w:asciiTheme="majorHAnsi" w:eastAsiaTheme="majorEastAsia" w:hAnsiTheme="majorHAnsi" w:cstheme="majorBidi"/>
+      <w:rFonts w:asciiTheme="majorHAnsi" w:hAnsiTheme="majorHAnsi" w:eastAsiaTheme="majorEastAsia" w:cstheme="majorBidi"/>
       <w:spacing w:val="-10"/>
       <w:kern w:val="28"/>
       <w:sz w:val="56"/>
@@ -1554,7 +1876,7 @@
       <w:szCs w:val="28"/>
     </w:rPr>
   </w:style>
-  <w:style w:type="character" w:customStyle="1" w:styleId="SubtitleChar">
+  <w:style w:type="character" w:styleId="SubtitleChar" w:customStyle="1">
     <w:name w:val="Subtitle Char"/>
     <w:basedOn w:val="DefaultParagraphFont"/>
     <w:link w:val="Subtitle"/>
@@ -1586,7 +1908,7 @@
       <w:color w:val="404040" w:themeColor="text1" w:themeTint="BF"/>
     </w:rPr>
   </w:style>
-  <w:style w:type="character" w:customStyle="1" w:styleId="QuoteChar">
+  <w:style w:type="character" w:styleId="QuoteChar" w:customStyle="1">
     <w:name w:val="Quote Char"/>
     <w:basedOn w:val="DefaultParagraphFont"/>
     <w:link w:val="Quote"/>
@@ -1631,8 +1953,8 @@
     <w:rsid w:val="003276B4"/>
     <w:pPr>
       <w:pBdr>
-        <w:top w:val="single" w:sz="4" w:space="10" w:color="0F4761" w:themeColor="accent1" w:themeShade="BF"/>
-        <w:bottom w:val="single" w:sz="4" w:space="10" w:color="0F4761" w:themeColor="accent1" w:themeShade="BF"/>
+        <w:top w:val="single" w:color="0F4761" w:themeColor="accent1" w:themeShade="BF" w:sz="4" w:space="10"/>
+        <w:bottom w:val="single" w:color="0F4761" w:themeColor="accent1" w:themeShade="BF" w:sz="4" w:space="10"/>
       </w:pBdr>
       <w:spacing w:before="360" w:after="360"/>
       <w:ind w:left="864" w:right="864"/>
@@ -1644,7 +1966,7 @@
       <w:color w:val="0F4761" w:themeColor="accent1" w:themeShade="BF"/>
     </w:rPr>
   </w:style>
-  <w:style w:type="character" w:customStyle="1" w:styleId="IntenseQuoteChar">
+  <w:style w:type="character" w:styleId="IntenseQuoteChar" w:customStyle="1">
     <w:name w:val="Intense Quote Char"/>
     <w:basedOn w:val="DefaultParagraphFont"/>
     <w:link w:val="IntenseQuote"/>
@@ -1680,12 +2002,12 @@
     </w:pPr>
     <w:tblPr>
       <w:tblBorders>
-        <w:top w:val="single" w:sz="4" w:space="0" w:color="auto"/>
-        <w:left w:val="single" w:sz="4" w:space="0" w:color="auto"/>
-        <w:bottom w:val="single" w:sz="4" w:space="0" w:color="auto"/>
-        <w:right w:val="single" w:sz="4" w:space="0" w:color="auto"/>
-        <w:insideH w:val="single" w:sz="4" w:space="0" w:color="auto"/>
-        <w:insideV w:val="single" w:sz="4" w:space="0" w:color="auto"/>
+        <w:top w:val="single" w:color="auto" w:sz="4" w:space="0"/>
+        <w:left w:val="single" w:color="auto" w:sz="4" w:space="0"/>
+        <w:bottom w:val="single" w:color="auto" w:sz="4" w:space="0"/>
+        <w:right w:val="single" w:color="auto" w:sz="4" w:space="0"/>
+        <w:insideH w:val="single" w:color="auto" w:sz="4" w:space="0"/>
+        <w:insideV w:val="single" w:color="auto" w:sz="4" w:space="0"/>
       </w:tblBorders>
     </w:tblPr>
   </w:style>

</xml_diff>

<commit_message>
sm interface and remove unused import
</commit_message>
<xml_diff>
--- a/text files details.docx
+++ b/text files details.docx
@@ -43,6 +43,7 @@
               <w:t xml:space="preserve">String </w:t>
             </w:r>
             <w:proofErr w:type="spellStart"/>
+            <w:proofErr w:type="gramStart"/>
             <w:r>
               <w:t>itemID</w:t>
             </w:r>
@@ -50,17 +51,19 @@
             <w:r>
               <w:t>;</w:t>
             </w:r>
-          </w:p>
-          <w:p>
-            <w:pPr>
-              <w:rPr>
-                <w:rFonts w:hint="eastAsia"/>
-              </w:rPr>
-            </w:pPr>
-            <w:r>
-              <w:t xml:space="preserve">String </w:t>
-            </w:r>
-            <w:proofErr w:type="spellStart"/>
+            <w:proofErr w:type="gramEnd"/>
+          </w:p>
+          <w:p>
+            <w:pPr>
+              <w:rPr>
+                <w:rFonts w:hint="eastAsia"/>
+              </w:rPr>
+            </w:pPr>
+            <w:r>
+              <w:t xml:space="preserve">String </w:t>
+            </w:r>
+            <w:proofErr w:type="spellStart"/>
+            <w:proofErr w:type="gramStart"/>
             <w:r>
               <w:t>itemName</w:t>
             </w:r>
@@ -68,22 +71,24 @@
             <w:r>
               <w:t>;</w:t>
             </w:r>
-          </w:p>
-          <w:p>
-            <w:pPr>
-              <w:rPr>
-                <w:rFonts w:hint="eastAsia"/>
-                <w:strike/>
-              </w:rPr>
-            </w:pPr>
-            <w:r>
-              <w:rPr>
-                <w:strike/>
-                <w:highlight w:val="yellow"/>
-              </w:rPr>
-              <w:t xml:space="preserve">String </w:t>
-            </w:r>
-            <w:proofErr w:type="spellStart"/>
+            <w:proofErr w:type="gramEnd"/>
+          </w:p>
+          <w:p>
+            <w:pPr>
+              <w:rPr>
+                <w:rFonts w:hint="eastAsia"/>
+                <w:strike/>
+              </w:rPr>
+            </w:pPr>
+            <w:r>
+              <w:rPr>
+                <w:strike/>
+                <w:highlight w:val="yellow"/>
+              </w:rPr>
+              <w:t xml:space="preserve">String </w:t>
+            </w:r>
+            <w:proofErr w:type="spellStart"/>
+            <w:proofErr w:type="gramStart"/>
             <w:r>
               <w:rPr>
                 <w:strike/>
@@ -99,36 +104,52 @@
               </w:rPr>
               <w:t>;</w:t>
             </w:r>
-          </w:p>
-          <w:p>
-            <w:pPr>
-              <w:rPr>
-                <w:rFonts w:hint="eastAsia"/>
-              </w:rPr>
-            </w:pPr>
-            <w:r>
-              <w:t>int stock;</w:t>
-            </w:r>
-          </w:p>
-          <w:p>
-            <w:pPr>
-              <w:rPr>
-                <w:rFonts w:hint="eastAsia"/>
-              </w:rPr>
-            </w:pPr>
-            <w:r>
-              <w:t>double cost;</w:t>
-            </w:r>
-          </w:p>
-          <w:p>
-            <w:pPr>
-              <w:rPr>
-                <w:rFonts w:hint="eastAsia"/>
-              </w:rPr>
-            </w:pPr>
-            <w:r>
-              <w:t>double price;</w:t>
-            </w:r>
+            <w:proofErr w:type="gramEnd"/>
+          </w:p>
+          <w:p>
+            <w:pPr>
+              <w:rPr>
+                <w:rFonts w:hint="eastAsia"/>
+              </w:rPr>
+            </w:pPr>
+            <w:r>
+              <w:t xml:space="preserve">int </w:t>
+            </w:r>
+            <w:proofErr w:type="gramStart"/>
+            <w:r>
+              <w:t>stock;</w:t>
+            </w:r>
+            <w:proofErr w:type="gramEnd"/>
+          </w:p>
+          <w:p>
+            <w:pPr>
+              <w:rPr>
+                <w:rFonts w:hint="eastAsia"/>
+              </w:rPr>
+            </w:pPr>
+            <w:r>
+              <w:t xml:space="preserve">double </w:t>
+            </w:r>
+            <w:proofErr w:type="gramStart"/>
+            <w:r>
+              <w:t>cost;</w:t>
+            </w:r>
+            <w:proofErr w:type="gramEnd"/>
+          </w:p>
+          <w:p>
+            <w:pPr>
+              <w:rPr>
+                <w:rFonts w:hint="eastAsia"/>
+              </w:rPr>
+            </w:pPr>
+            <w:r>
+              <w:t xml:space="preserve">double </w:t>
+            </w:r>
+            <w:proofErr w:type="gramStart"/>
+            <w:r>
+              <w:t>price;</w:t>
+            </w:r>
+            <w:proofErr w:type="gramEnd"/>
           </w:p>
           <w:p>
             <w:pPr>
@@ -207,6 +228,7 @@
               <w:t xml:space="preserve">String </w:t>
             </w:r>
             <w:proofErr w:type="spellStart"/>
+            <w:proofErr w:type="gramStart"/>
             <w:r>
               <w:t>supplierID</w:t>
             </w:r>
@@ -214,17 +236,19 @@
             <w:r>
               <w:t>;</w:t>
             </w:r>
-          </w:p>
-          <w:p>
-            <w:pPr>
-              <w:rPr>
-                <w:rFonts w:hint="eastAsia"/>
-              </w:rPr>
-            </w:pPr>
-            <w:r>
-              <w:t xml:space="preserve">String </w:t>
-            </w:r>
-            <w:proofErr w:type="spellStart"/>
+            <w:proofErr w:type="gramEnd"/>
+          </w:p>
+          <w:p>
+            <w:pPr>
+              <w:rPr>
+                <w:rFonts w:hint="eastAsia"/>
+              </w:rPr>
+            </w:pPr>
+            <w:r>
+              <w:t xml:space="preserve">String </w:t>
+            </w:r>
+            <w:proofErr w:type="spellStart"/>
+            <w:proofErr w:type="gramStart"/>
             <w:r>
               <w:t>supplierName</w:t>
             </w:r>
@@ -232,6 +256,7 @@
             <w:r>
               <w:t>;</w:t>
             </w:r>
+            <w:proofErr w:type="gramEnd"/>
           </w:p>
           <w:p>
             <w:pPr>
@@ -290,8 +315,13 @@
               </w:rPr>
             </w:pPr>
             <w:r>
-              <w:t>String email;</w:t>
-            </w:r>
+              <w:t xml:space="preserve">String </w:t>
+            </w:r>
+            <w:proofErr w:type="gramStart"/>
+            <w:r>
+              <w:t>email;</w:t>
+            </w:r>
+            <w:proofErr w:type="gramEnd"/>
           </w:p>
           <w:p>
             <w:pPr>
@@ -332,6 +362,7 @@
               <w:t xml:space="preserve">String </w:t>
             </w:r>
             <w:proofErr w:type="spellStart"/>
+            <w:proofErr w:type="gramStart"/>
             <w:r>
               <w:t>salesID</w:t>
             </w:r>
@@ -339,28 +370,35 @@
             <w:r>
               <w:t>;</w:t>
             </w:r>
-          </w:p>
-          <w:p>
-            <w:r>
-              <w:t>String date;</w:t>
-            </w:r>
-          </w:p>
-          <w:p>
-            <w:pPr>
-              <w:rPr>
-                <w:rFonts w:hint="eastAsia"/>
-                <w:strike/>
-                <w:highlight w:val="yellow"/>
-              </w:rPr>
-            </w:pPr>
-            <w:r>
-              <w:rPr>
-                <w:strike/>
-                <w:highlight w:val="yellow"/>
-              </w:rPr>
-              <w:t xml:space="preserve">String </w:t>
-            </w:r>
-            <w:proofErr w:type="spellStart"/>
+            <w:proofErr w:type="gramEnd"/>
+          </w:p>
+          <w:p>
+            <w:r>
+              <w:t xml:space="preserve">String </w:t>
+            </w:r>
+            <w:proofErr w:type="gramStart"/>
+            <w:r>
+              <w:t>date;</w:t>
+            </w:r>
+            <w:proofErr w:type="gramEnd"/>
+          </w:p>
+          <w:p>
+            <w:pPr>
+              <w:rPr>
+                <w:rFonts w:hint="eastAsia"/>
+                <w:strike/>
+                <w:highlight w:val="yellow"/>
+              </w:rPr>
+            </w:pPr>
+            <w:r>
+              <w:rPr>
+                <w:strike/>
+                <w:highlight w:val="yellow"/>
+              </w:rPr>
+              <w:t xml:space="preserve">String </w:t>
+            </w:r>
+            <w:proofErr w:type="spellStart"/>
+            <w:proofErr w:type="gramStart"/>
             <w:r>
               <w:rPr>
                 <w:strike/>
@@ -376,6 +414,7 @@
               </w:rPr>
               <w:t>;</w:t>
             </w:r>
+            <w:proofErr w:type="gramEnd"/>
           </w:p>
           <w:p>
             <w:pPr>
@@ -392,6 +431,7 @@
               <w:t xml:space="preserve">int </w:t>
             </w:r>
             <w:proofErr w:type="spellStart"/>
+            <w:proofErr w:type="gramStart"/>
             <w:r>
               <w:rPr>
                 <w:strike/>
@@ -407,6 +447,7 @@
               </w:rPr>
               <w:t>;</w:t>
             </w:r>
+            <w:proofErr w:type="gramEnd"/>
           </w:p>
           <w:p>
             <w:pPr>
@@ -423,6 +464,7 @@
               <w:t xml:space="preserve">double </w:t>
             </w:r>
             <w:proofErr w:type="spellStart"/>
+            <w:proofErr w:type="gramStart"/>
             <w:r>
               <w:rPr>
                 <w:strike/>
@@ -438,6 +480,7 @@
               </w:rPr>
               <w:t>;</w:t>
             </w:r>
+            <w:proofErr w:type="gramEnd"/>
           </w:p>
           <w:p>
             <w:pPr>
@@ -449,6 +492,7 @@
               <w:t xml:space="preserve">double </w:t>
             </w:r>
             <w:proofErr w:type="spellStart"/>
+            <w:proofErr w:type="gramStart"/>
             <w:r>
               <w:t>totalAmount</w:t>
             </w:r>
@@ -456,6 +500,7 @@
             <w:r>
               <w:t>;</w:t>
             </w:r>
+            <w:proofErr w:type="gramEnd"/>
           </w:p>
           <w:p>
             <w:r>
@@ -465,6 +510,7 @@
               <w:t xml:space="preserve">ring </w:t>
             </w:r>
             <w:proofErr w:type="spellStart"/>
+            <w:proofErr w:type="gramStart"/>
             <w:r>
               <w:t>createdBy</w:t>
             </w:r>
@@ -472,6 +518,7 @@
             <w:r>
               <w:t>;</w:t>
             </w:r>
+            <w:proofErr w:type="gramEnd"/>
           </w:p>
           <w:p>
             <w:pPr>
@@ -588,6 +635,7 @@
               <w:t xml:space="preserve">String </w:t>
             </w:r>
             <w:proofErr w:type="spellStart"/>
+            <w:proofErr w:type="gramStart"/>
             <w:r>
               <w:t>prID</w:t>
             </w:r>
@@ -595,23 +643,25 @@
             <w:r>
               <w:t>;</w:t>
             </w:r>
-          </w:p>
-          <w:p>
-            <w:pPr>
-              <w:rPr>
-                <w:rFonts w:hint="eastAsia"/>
-                <w:strike/>
-                <w:highlight w:val="yellow"/>
-              </w:rPr>
-            </w:pPr>
-            <w:r>
-              <w:rPr>
-                <w:strike/>
-                <w:highlight w:val="yellow"/>
-              </w:rPr>
-              <w:t xml:space="preserve">String </w:t>
-            </w:r>
-            <w:proofErr w:type="spellStart"/>
+            <w:proofErr w:type="gramEnd"/>
+          </w:p>
+          <w:p>
+            <w:pPr>
+              <w:rPr>
+                <w:rFonts w:hint="eastAsia"/>
+                <w:strike/>
+                <w:highlight w:val="yellow"/>
+              </w:rPr>
+            </w:pPr>
+            <w:r>
+              <w:rPr>
+                <w:strike/>
+                <w:highlight w:val="yellow"/>
+              </w:rPr>
+              <w:t xml:space="preserve">String </w:t>
+            </w:r>
+            <w:proofErr w:type="spellStart"/>
+            <w:proofErr w:type="gramStart"/>
             <w:r>
               <w:rPr>
                 <w:strike/>
@@ -627,32 +677,43 @@
               </w:rPr>
               <w:t>;</w:t>
             </w:r>
-          </w:p>
-          <w:p>
-            <w:pPr>
-              <w:rPr>
-                <w:rFonts w:hint="eastAsia"/>
-                <w:strike/>
-              </w:rPr>
-            </w:pPr>
-            <w:r>
-              <w:rPr>
-                <w:strike/>
-                <w:highlight w:val="yellow"/>
-              </w:rPr>
-              <w:t>int quantity;</w:t>
-            </w:r>
-          </w:p>
-          <w:p>
-            <w:pPr>
-              <w:rPr>
-                <w:rFonts w:hint="eastAsia"/>
-              </w:rPr>
-            </w:pPr>
-            <w:r>
-              <w:t xml:space="preserve">String </w:t>
-            </w:r>
-            <w:proofErr w:type="spellStart"/>
+            <w:proofErr w:type="gramEnd"/>
+          </w:p>
+          <w:p>
+            <w:pPr>
+              <w:rPr>
+                <w:rFonts w:hint="eastAsia"/>
+                <w:strike/>
+              </w:rPr>
+            </w:pPr>
+            <w:r>
+              <w:rPr>
+                <w:strike/>
+                <w:highlight w:val="yellow"/>
+              </w:rPr>
+              <w:t xml:space="preserve">int </w:t>
+            </w:r>
+            <w:proofErr w:type="gramStart"/>
+            <w:r>
+              <w:rPr>
+                <w:strike/>
+                <w:highlight w:val="yellow"/>
+              </w:rPr>
+              <w:t>quantity;</w:t>
+            </w:r>
+            <w:proofErr w:type="gramEnd"/>
+          </w:p>
+          <w:p>
+            <w:pPr>
+              <w:rPr>
+                <w:rFonts w:hint="eastAsia"/>
+              </w:rPr>
+            </w:pPr>
+            <w:r>
+              <w:t xml:space="preserve">String </w:t>
+            </w:r>
+            <w:proofErr w:type="spellStart"/>
+            <w:proofErr w:type="gramStart"/>
             <w:r>
               <w:t>requiredDate</w:t>
             </w:r>
@@ -660,6 +721,7 @@
             <w:r>
               <w:t>;</w:t>
             </w:r>
+            <w:proofErr w:type="gramEnd"/>
             <w:r>
               <w:t xml:space="preserve"> </w:t>
             </w:r>
@@ -674,6 +736,7 @@
               <w:t xml:space="preserve">String </w:t>
             </w:r>
             <w:proofErr w:type="spellStart"/>
+            <w:proofErr w:type="gramStart"/>
             <w:r>
               <w:t>supplierID</w:t>
             </w:r>
@@ -681,17 +744,19 @@
             <w:r>
               <w:t>;</w:t>
             </w:r>
-          </w:p>
-          <w:p>
-            <w:pPr>
-              <w:rPr>
-                <w:rFonts w:hint="eastAsia"/>
-              </w:rPr>
-            </w:pPr>
-            <w:r>
-              <w:t xml:space="preserve">String </w:t>
-            </w:r>
-            <w:proofErr w:type="spellStart"/>
+            <w:proofErr w:type="gramEnd"/>
+          </w:p>
+          <w:p>
+            <w:pPr>
+              <w:rPr>
+                <w:rFonts w:hint="eastAsia"/>
+              </w:rPr>
+            </w:pPr>
+            <w:r>
+              <w:t xml:space="preserve">String </w:t>
+            </w:r>
+            <w:proofErr w:type="spellStart"/>
+            <w:proofErr w:type="gramStart"/>
             <w:r>
               <w:t>raisedBy</w:t>
             </w:r>
@@ -699,6 +764,7 @@
             <w:r>
               <w:t>;</w:t>
             </w:r>
+            <w:proofErr w:type="gramEnd"/>
           </w:p>
           <w:p>
             <w:pPr>
@@ -716,6 +782,7 @@
               <w:t xml:space="preserve">double </w:t>
             </w:r>
             <w:proofErr w:type="spellStart"/>
+            <w:proofErr w:type="gramStart"/>
             <w:r>
               <w:rPr>
                 <w:strike/>
@@ -731,6 +798,7 @@
               </w:rPr>
               <w:t>;</w:t>
             </w:r>
+            <w:proofErr w:type="gramEnd"/>
           </w:p>
           <w:p>
             <w:pPr>
@@ -747,6 +815,7 @@
               <w:t xml:space="preserve">double </w:t>
             </w:r>
             <w:proofErr w:type="spellStart"/>
+            <w:proofErr w:type="gramStart"/>
             <w:r>
               <w:rPr>
                 <w:strike/>
@@ -762,16 +831,22 @@
               </w:rPr>
               <w:t>;</w:t>
             </w:r>
-          </w:p>
-          <w:p>
-            <w:pPr>
-              <w:rPr>
-                <w:rFonts w:hint="eastAsia"/>
-              </w:rPr>
-            </w:pPr>
-            <w:r>
-              <w:t>String status;</w:t>
-            </w:r>
+            <w:proofErr w:type="gramEnd"/>
+          </w:p>
+          <w:p>
+            <w:pPr>
+              <w:rPr>
+                <w:rFonts w:hint="eastAsia"/>
+              </w:rPr>
+            </w:pPr>
+            <w:r>
+              <w:t xml:space="preserve">String </w:t>
+            </w:r>
+            <w:proofErr w:type="gramStart"/>
+            <w:r>
+              <w:t>status;</w:t>
+            </w:r>
+            <w:proofErr w:type="gramEnd"/>
           </w:p>
           <w:p>
             <w:pPr>
@@ -846,6 +921,7 @@
               <w:t xml:space="preserve">String </w:t>
             </w:r>
             <w:proofErr w:type="spellStart"/>
+            <w:proofErr w:type="gramStart"/>
             <w:r>
               <w:t>o</w:t>
             </w:r>
@@ -856,17 +932,19 @@
             <w:r>
               <w:t>;</w:t>
             </w:r>
-          </w:p>
-          <w:p>
-            <w:pPr>
-              <w:rPr>
-                <w:rFonts w:hint="eastAsia"/>
-              </w:rPr>
-            </w:pPr>
-            <w:r>
-              <w:t xml:space="preserve">String </w:t>
-            </w:r>
-            <w:proofErr w:type="spellStart"/>
+            <w:proofErr w:type="gramEnd"/>
+          </w:p>
+          <w:p>
+            <w:pPr>
+              <w:rPr>
+                <w:rFonts w:hint="eastAsia"/>
+              </w:rPr>
+            </w:pPr>
+            <w:r>
+              <w:t xml:space="preserve">String </w:t>
+            </w:r>
+            <w:proofErr w:type="spellStart"/>
+            <w:proofErr w:type="gramStart"/>
             <w:r>
               <w:t>itemID</w:t>
             </w:r>
@@ -874,17 +952,19 @@
             <w:r>
               <w:t>;</w:t>
             </w:r>
-          </w:p>
-          <w:p>
-            <w:pPr>
-              <w:rPr>
-                <w:rFonts w:hint="eastAsia"/>
-              </w:rPr>
-            </w:pPr>
-            <w:r>
-              <w:t xml:space="preserve">String </w:t>
-            </w:r>
-            <w:proofErr w:type="spellStart"/>
+            <w:proofErr w:type="gramEnd"/>
+          </w:p>
+          <w:p>
+            <w:pPr>
+              <w:rPr>
+                <w:rFonts w:hint="eastAsia"/>
+              </w:rPr>
+            </w:pPr>
+            <w:r>
+              <w:t xml:space="preserve">String </w:t>
+            </w:r>
+            <w:proofErr w:type="spellStart"/>
+            <w:proofErr w:type="gramStart"/>
             <w:r>
               <w:t>supplierID</w:t>
             </w:r>
@@ -892,16 +972,22 @@
             <w:r>
               <w:t>;</w:t>
             </w:r>
-          </w:p>
-          <w:p>
-            <w:pPr>
-              <w:rPr>
-                <w:rFonts w:hint="eastAsia"/>
-              </w:rPr>
-            </w:pPr>
-            <w:r>
-              <w:t>int quantity;</w:t>
-            </w:r>
+            <w:proofErr w:type="gramEnd"/>
+          </w:p>
+          <w:p>
+            <w:pPr>
+              <w:rPr>
+                <w:rFonts w:hint="eastAsia"/>
+              </w:rPr>
+            </w:pPr>
+            <w:r>
+              <w:t xml:space="preserve">int </w:t>
+            </w:r>
+            <w:proofErr w:type="gramStart"/>
+            <w:r>
+              <w:t>quantity;</w:t>
+            </w:r>
+            <w:proofErr w:type="gramEnd"/>
           </w:p>
           <w:p>
             <w:pPr>
@@ -913,6 +999,7 @@
               <w:t xml:space="preserve">double </w:t>
             </w:r>
             <w:proofErr w:type="spellStart"/>
+            <w:proofErr w:type="gramStart"/>
             <w:r>
               <w:t>totalPrice</w:t>
             </w:r>
@@ -920,17 +1007,19 @@
             <w:r>
               <w:t>;</w:t>
             </w:r>
-          </w:p>
-          <w:p>
-            <w:pPr>
-              <w:rPr>
-                <w:rFonts w:hint="eastAsia"/>
-              </w:rPr>
-            </w:pPr>
-            <w:r>
-              <w:t xml:space="preserve">String </w:t>
-            </w:r>
-            <w:proofErr w:type="spellStart"/>
+            <w:proofErr w:type="gramEnd"/>
+          </w:p>
+          <w:p>
+            <w:pPr>
+              <w:rPr>
+                <w:rFonts w:hint="eastAsia"/>
+              </w:rPr>
+            </w:pPr>
+            <w:r>
+              <w:t xml:space="preserve">String </w:t>
+            </w:r>
+            <w:proofErr w:type="spellStart"/>
+            <w:proofErr w:type="gramStart"/>
             <w:r>
               <w:t>orderDate</w:t>
             </w:r>
@@ -938,27 +1027,34 @@
             <w:r>
               <w:t>;</w:t>
             </w:r>
-          </w:p>
-          <w:p>
-            <w:pPr>
-              <w:rPr>
-                <w:rFonts w:hint="eastAsia"/>
-              </w:rPr>
-            </w:pPr>
-            <w:r>
-              <w:t>String status;</w:t>
-            </w:r>
-          </w:p>
-          <w:p>
-            <w:pPr>
-              <w:rPr>
-                <w:rFonts w:hint="eastAsia"/>
-              </w:rPr>
-            </w:pPr>
-            <w:r>
-              <w:t xml:space="preserve">String </w:t>
-            </w:r>
-            <w:proofErr w:type="spellStart"/>
+            <w:proofErr w:type="gramEnd"/>
+          </w:p>
+          <w:p>
+            <w:pPr>
+              <w:rPr>
+                <w:rFonts w:hint="eastAsia"/>
+              </w:rPr>
+            </w:pPr>
+            <w:r>
+              <w:t xml:space="preserve">String </w:t>
+            </w:r>
+            <w:proofErr w:type="gramStart"/>
+            <w:r>
+              <w:t>status;</w:t>
+            </w:r>
+            <w:proofErr w:type="gramEnd"/>
+          </w:p>
+          <w:p>
+            <w:pPr>
+              <w:rPr>
+                <w:rFonts w:hint="eastAsia"/>
+              </w:rPr>
+            </w:pPr>
+            <w:r>
+              <w:t xml:space="preserve">String </w:t>
+            </w:r>
+            <w:proofErr w:type="spellStart"/>
+            <w:proofErr w:type="gramStart"/>
             <w:r>
               <w:t>prID</w:t>
             </w:r>
@@ -966,6 +1062,7 @@
             <w:r>
               <w:t>;</w:t>
             </w:r>
+            <w:proofErr w:type="gramEnd"/>
           </w:p>
           <w:p>
             <w:pPr>
@@ -1019,6 +1116,7 @@
               <w:t xml:space="preserve">String </w:t>
             </w:r>
             <w:proofErr w:type="spellStart"/>
+            <w:proofErr w:type="gramStart"/>
             <w:r>
               <w:t>prID</w:t>
             </w:r>
@@ -1026,17 +1124,19 @@
             <w:r>
               <w:t>;</w:t>
             </w:r>
-          </w:p>
-          <w:p>
-            <w:pPr>
-              <w:rPr>
-                <w:rFonts w:hint="eastAsia"/>
-              </w:rPr>
-            </w:pPr>
-            <w:r>
-              <w:t xml:space="preserve">String </w:t>
-            </w:r>
-            <w:proofErr w:type="spellStart"/>
+            <w:proofErr w:type="gramEnd"/>
+          </w:p>
+          <w:p>
+            <w:pPr>
+              <w:rPr>
+                <w:rFonts w:hint="eastAsia"/>
+              </w:rPr>
+            </w:pPr>
+            <w:r>
+              <w:t xml:space="preserve">String </w:t>
+            </w:r>
+            <w:proofErr w:type="spellStart"/>
+            <w:proofErr w:type="gramStart"/>
             <w:r>
               <w:t>itemID</w:t>
             </w:r>
@@ -1044,27 +1144,34 @@
             <w:r>
               <w:t>;</w:t>
             </w:r>
-          </w:p>
-          <w:p>
-            <w:pPr>
-              <w:rPr>
-                <w:rFonts w:hint="eastAsia"/>
-              </w:rPr>
-            </w:pPr>
-            <w:r>
-              <w:t>int quantity;</w:t>
-            </w:r>
-          </w:p>
-          <w:p>
-            <w:pPr>
-              <w:rPr>
-                <w:rFonts w:hint="eastAsia"/>
-              </w:rPr>
-            </w:pPr>
-            <w:r>
-              <w:t xml:space="preserve">String </w:t>
-            </w:r>
-            <w:proofErr w:type="spellStart"/>
+            <w:proofErr w:type="gramEnd"/>
+          </w:p>
+          <w:p>
+            <w:pPr>
+              <w:rPr>
+                <w:rFonts w:hint="eastAsia"/>
+              </w:rPr>
+            </w:pPr>
+            <w:r>
+              <w:t xml:space="preserve">int </w:t>
+            </w:r>
+            <w:proofErr w:type="gramStart"/>
+            <w:r>
+              <w:t>quantity;</w:t>
+            </w:r>
+            <w:proofErr w:type="gramEnd"/>
+          </w:p>
+          <w:p>
+            <w:pPr>
+              <w:rPr>
+                <w:rFonts w:hint="eastAsia"/>
+              </w:rPr>
+            </w:pPr>
+            <w:r>
+              <w:t xml:space="preserve">String </w:t>
+            </w:r>
+            <w:proofErr w:type="spellStart"/>
+            <w:proofErr w:type="gramStart"/>
             <w:r>
               <w:t>unitPrice</w:t>
             </w:r>
@@ -1072,6 +1179,7 @@
             <w:r>
               <w:t>;</w:t>
             </w:r>
+            <w:proofErr w:type="gramEnd"/>
           </w:p>
           <w:p>
             <w:pPr>
@@ -1114,6 +1222,7 @@
               <w:t xml:space="preserve">String </w:t>
             </w:r>
             <w:proofErr w:type="spellStart"/>
+            <w:proofErr w:type="gramStart"/>
             <w:r>
               <w:t>supplierID</w:t>
             </w:r>
@@ -1121,6 +1230,7 @@
             <w:r>
               <w:t>;</w:t>
             </w:r>
+            <w:proofErr w:type="gramEnd"/>
           </w:p>
           <w:p>
             <w:pPr>

</xml_diff>

<commit_message>
color changed for verified
</commit_message>
<xml_diff>
--- a/text files details.docx
+++ b/text files details.docx
@@ -373,6 +373,11 @@
             <w:proofErr w:type="gramEnd"/>
           </w:p>
           <w:p>
+            <w:pPr>
+              <w:rPr>
+                <w:rFonts w:hint="eastAsia"/>
+              </w:rPr>
+            </w:pPr>
             <w:r>
               <w:t xml:space="preserve">String </w:t>
             </w:r>
@@ -503,6 +508,11 @@
             <w:proofErr w:type="gramEnd"/>
           </w:p>
           <w:p>
+            <w:pPr>
+              <w:rPr>
+                <w:rFonts w:hint="eastAsia"/>
+              </w:rPr>
+            </w:pPr>
             <w:r>
               <w:t>St</w:t>
             </w:r>
@@ -538,6 +548,11 @@
             <w:tcW w:w="2976" w:type="dxa"/>
           </w:tcPr>
           <w:p>
+            <w:pPr>
+              <w:rPr>
+                <w:rFonts w:hint="eastAsia"/>
+              </w:rPr>
+            </w:pPr>
             <w:proofErr w:type="spellStart"/>
             <w:r>
               <w:t>sales_item</w:t>
@@ -550,6 +565,11 @@
             <w:tcW w:w="6374" w:type="dxa"/>
           </w:tcPr>
           <w:p>
+            <w:pPr>
+              <w:rPr>
+                <w:rFonts w:hint="eastAsia"/>
+              </w:rPr>
+            </w:pPr>
             <w:r>
               <w:t xml:space="preserve">String </w:t>
             </w:r>
@@ -563,6 +583,11 @@
             </w:r>
           </w:p>
           <w:p>
+            <w:pPr>
+              <w:rPr>
+                <w:rFonts w:hint="eastAsia"/>
+              </w:rPr>
+            </w:pPr>
             <w:r>
               <w:t xml:space="preserve">String </w:t>
             </w:r>
@@ -576,6 +601,11 @@
             </w:r>
           </w:p>
           <w:p>
+            <w:pPr>
+              <w:rPr>
+                <w:rFonts w:hint="eastAsia"/>
+              </w:rPr>
+            </w:pPr>
             <w:r>
               <w:t xml:space="preserve">int </w:t>
             </w:r>
@@ -589,6 +619,11 @@
             </w:r>
           </w:p>
           <w:p>
+            <w:pPr>
+              <w:rPr>
+                <w:rFonts w:hint="eastAsia"/>
+              </w:rPr>
+            </w:pPr>
             <w:r>
               <w:t xml:space="preserve">double </w:t>
             </w:r>
@@ -1298,6 +1333,14 @@
             </w:r>
           </w:p>
           <w:p>
+            <w:r>
+              <w:t xml:space="preserve">String </w:t>
+            </w:r>
+            <w:r>
+              <w:t>Item_ID</w:t>
+            </w:r>
+          </w:p>
+          <w:p>
             <w:pPr>
               <w:rPr>
                 <w:rFonts w:hint="eastAsia"/>
@@ -1313,17 +1356,25 @@
             <w:proofErr w:type="spellEnd"/>
           </w:p>
           <w:p>
-            <w:pPr>
-              <w:rPr>
-                <w:rFonts w:hint="eastAsia"/>
-              </w:rPr>
-            </w:pPr>
             <w:r>
               <w:t xml:space="preserve">String </w:t>
             </w:r>
             <w:proofErr w:type="spellStart"/>
             <w:r>
               <w:t>dateReceived</w:t>
+            </w:r>
+          </w:p>
+          <w:p>
+            <w:pPr>
+              <w:rPr>
+                <w:rFonts w:hint="eastAsia"/>
+              </w:rPr>
+            </w:pPr>
+            <w:r>
+              <w:t xml:space="preserve">String </w:t>
+            </w:r>
+            <w:r>
+              <w:t>User_ID</w:t>
             </w:r>
             <w:proofErr w:type="spellEnd"/>
           </w:p>
@@ -1345,10 +1396,6 @@
     </w:sectPr>
   </w:body>
 </w:document>
-</file>
-
-<file path=word/numbering.xml><?xml version="1.0" encoding="utf-8"?>
-<w:numbering xmlns:wpc="http://schemas.microsoft.com/office/word/2010/wordprocessingCanvas" xmlns:cx="http://schemas.microsoft.com/office/drawing/2014/chartex" xmlns:cx1="http://schemas.microsoft.com/office/drawing/2015/9/8/chartex" xmlns:cx2="http://schemas.microsoft.com/office/drawing/2015/10/21/chartex" xmlns:cx3="http://schemas.microsoft.com/office/drawing/2016/5/9/chartex" xmlns:cx4="http://schemas.microsoft.com/office/drawing/2016/5/10/chartex" xmlns:cx5="http://schemas.microsoft.com/office/drawing/2016/5/11/chartex" xmlns:cx6="http://schemas.microsoft.com/office/drawing/2016/5/12/chartex" xmlns:cx7="http://schemas.microsoft.com/office/drawing/2016/5/13/chartex" xmlns:cx8="http://schemas.microsoft.com/office/drawing/2016/5/14/chartex" xmlns:mc="http://schemas.openxmlformats.org/markup-compatibility/2006" xmlns:aink="http://schemas.microsoft.com/office/drawing/2016/ink" xmlns:am3d="http://schemas.microsoft.com/office/drawing/2017/model3d" xmlns:o="urn:schemas-microsoft-com:office:office" xmlns:oel="http://schemas.microsoft.com/office/2019/extlst" xmlns:r="http://schemas.openxmlformats.org/officeDocument/2006/relationships" xmlns:m="http://schemas.openxmlformats.org/officeDocument/2006/math" xmlns:v="urn:schemas-microsoft-com:vml" xmlns:wp14="http://schemas.microsoft.com/office/word/2010/wordprocessingDrawing" xmlns:wp="http://schemas.openxmlformats.org/drawingml/2006/wordprocessingDrawing" xmlns:w10="urn:schemas-microsoft-com:office:word" xmlns:w="http://schemas.openxmlformats.org/wordprocessingml/2006/main" xmlns:w14="http://schemas.microsoft.com/office/word/2010/wordml" xmlns:w15="http://schemas.microsoft.com/office/word/2012/wordml" xmlns:w16cex="http://schemas.microsoft.com/office/word/2018/wordml/cex" xmlns:w16cid="http://schemas.microsoft.com/office/word/2016/wordml/cid" xmlns:w16="http://schemas.microsoft.com/office/word/2018/wordml" xmlns:w16du="http://schemas.microsoft.com/office/word/2023/wordml/word16du" xmlns:w16sdtdh="http://schemas.microsoft.com/office/word/2020/wordml/sdtdatahash" xmlns:w16sdtfl="http://schemas.microsoft.com/office/word/2024/wordml/sdtformatlock" xmlns:w16se="http://schemas.microsoft.com/office/word/2015/wordml/symex" xmlns:wpg="http://schemas.microsoft.com/office/word/2010/wordprocessingGroup" xmlns:wpi="http://schemas.microsoft.com/office/word/2010/wordprocessingInk" xmlns:wne="http://schemas.microsoft.com/office/word/2006/wordml" xmlns:wps="http://schemas.microsoft.com/office/word/2010/wordprocessingShape" mc:Ignorable="w14 w15 w16se w16cid w16 w16cex w16sdtdh w16sdtfl w16du wp14"/>
 </file>
 
 <file path=word/styles.xml><?xml version="1.0" encoding="utf-8"?>

</xml_diff>